<commit_message>
Finished Test Strategy, Specification and analysis
</commit_message>
<xml_diff>
--- a/Documents/Spécification de test.docx
+++ b/Documents/Spécification de test.docx
@@ -14,17 +14,1203 @@
       <w:pPr>
         <w:pStyle w:val="Titre1"/>
       </w:pPr>
-      <w:r>
+      <w:bookmarkStart w:id="0" w:name="_Toc417329620"/>
+      <w:r>
+        <w:t>Table des matières</w:t>
+      </w:r>
+      <w:bookmarkEnd w:id="0"/>
+    </w:p>
+    <w:p>
+      <w:pPr>
+        <w:pStyle w:val="TM1"/>
+        <w:tabs>
+          <w:tab w:val="right" w:leader="dot" w:pos="9062"/>
+        </w:tabs>
+        <w:rPr>
+          <w:rFonts w:eastAsiaTheme="minorEastAsia"/>
+          <w:noProof/>
+          <w:lang w:eastAsia="fr-CH"/>
+        </w:rPr>
+      </w:pPr>
+      <w:r>
+        <w:fldChar w:fldCharType="begin"/>
+      </w:r>
+      <w:r>
+        <w:instrText xml:space="preserve"> TOC \o "1-2" \h \z \u </w:instrText>
+      </w:r>
+      <w:r>
+        <w:fldChar w:fldCharType="separate"/>
+      </w:r>
+      <w:hyperlink w:anchor="_Toc417329621" w:history="1">
+        <w:r>
+          <w:rPr>
+            <w:rStyle w:val="Lienhypertexte"/>
+            <w:noProof/>
+          </w:rPr>
+          <w:t>Introduction</w:t>
+        </w:r>
+        <w:r>
+          <w:rPr>
+            <w:noProof/>
+            <w:webHidden/>
+          </w:rPr>
+          <w:tab/>
+        </w:r>
+        <w:r>
+          <w:rPr>
+            <w:noProof/>
+            <w:webHidden/>
+          </w:rPr>
+          <w:fldChar w:fldCharType="begin"/>
+        </w:r>
+        <w:r>
+          <w:rPr>
+            <w:noProof/>
+            <w:webHidden/>
+          </w:rPr>
+          <w:instrText xml:space="preserve"> PAGEREF _Toc417329621 \h </w:instrText>
+        </w:r>
+        <w:r>
+          <w:rPr>
+            <w:noProof/>
+            <w:webHidden/>
+          </w:rPr>
+        </w:r>
+        <w:r>
+          <w:rPr>
+            <w:noProof/>
+            <w:webHidden/>
+          </w:rPr>
+          <w:fldChar w:fldCharType="separate"/>
+        </w:r>
+        <w:r>
+          <w:rPr>
+            <w:noProof/>
+            <w:webHidden/>
+          </w:rPr>
+          <w:t>1</w:t>
+        </w:r>
+        <w:r>
+          <w:rPr>
+            <w:noProof/>
+            <w:webHidden/>
+          </w:rPr>
+          <w:fldChar w:fldCharType="end"/>
+        </w:r>
+      </w:hyperlink>
+    </w:p>
+    <w:p>
+      <w:pPr>
+        <w:pStyle w:val="TM1"/>
+        <w:tabs>
+          <w:tab w:val="right" w:leader="dot" w:pos="9062"/>
+        </w:tabs>
+        <w:rPr>
+          <w:rFonts w:eastAsiaTheme="minorEastAsia"/>
+          <w:noProof/>
+          <w:lang w:eastAsia="fr-CH"/>
+        </w:rPr>
+      </w:pPr>
+      <w:hyperlink w:anchor="_Toc417329622" w:history="1">
+        <w:r>
+          <w:rPr>
+            <w:rStyle w:val="Lienhypertexte"/>
+            <w:noProof/>
+          </w:rPr>
+          <w:t>Ordre d’exécution</w:t>
+        </w:r>
+        <w:r>
+          <w:rPr>
+            <w:noProof/>
+            <w:webHidden/>
+          </w:rPr>
+          <w:tab/>
+        </w:r>
+        <w:r>
+          <w:rPr>
+            <w:noProof/>
+            <w:webHidden/>
+          </w:rPr>
+          <w:fldChar w:fldCharType="begin"/>
+        </w:r>
+        <w:r>
+          <w:rPr>
+            <w:noProof/>
+            <w:webHidden/>
+          </w:rPr>
+          <w:instrText xml:space="preserve"> PAGEREF _Toc417329622 \h </w:instrText>
+        </w:r>
+        <w:r>
+          <w:rPr>
+            <w:noProof/>
+            <w:webHidden/>
+          </w:rPr>
+        </w:r>
+        <w:r>
+          <w:rPr>
+            <w:noProof/>
+            <w:webHidden/>
+          </w:rPr>
+          <w:fldChar w:fldCharType="separate"/>
+        </w:r>
+        <w:r>
+          <w:rPr>
+            <w:noProof/>
+            <w:webHidden/>
+          </w:rPr>
+          <w:t>1</w:t>
+        </w:r>
+        <w:r>
+          <w:rPr>
+            <w:noProof/>
+            <w:webHidden/>
+          </w:rPr>
+          <w:fldChar w:fldCharType="end"/>
+        </w:r>
+      </w:hyperlink>
+    </w:p>
+    <w:p>
+      <w:pPr>
+        <w:pStyle w:val="TM1"/>
+        <w:tabs>
+          <w:tab w:val="right" w:leader="dot" w:pos="9062"/>
+        </w:tabs>
+        <w:rPr>
+          <w:rFonts w:eastAsiaTheme="minorEastAsia"/>
+          <w:noProof/>
+          <w:lang w:eastAsia="fr-CH"/>
+        </w:rPr>
+      </w:pPr>
+      <w:hyperlink w:anchor="_Toc417329623" w:history="1">
+        <w:r>
+          <w:rPr>
+            <w:rStyle w:val="Lienhypertexte"/>
+            <w:noProof/>
+          </w:rPr>
+          <w:t>CRUD utilisateur</w:t>
+        </w:r>
+        <w:r>
+          <w:rPr>
+            <w:noProof/>
+            <w:webHidden/>
+          </w:rPr>
+          <w:tab/>
+        </w:r>
+        <w:r>
+          <w:rPr>
+            <w:noProof/>
+            <w:webHidden/>
+          </w:rPr>
+          <w:fldChar w:fldCharType="begin"/>
+        </w:r>
+        <w:r>
+          <w:rPr>
+            <w:noProof/>
+            <w:webHidden/>
+          </w:rPr>
+          <w:instrText xml:space="preserve"> PAGEREF _Toc417329623 \h </w:instrText>
+        </w:r>
+        <w:r>
+          <w:rPr>
+            <w:noProof/>
+            <w:webHidden/>
+          </w:rPr>
+        </w:r>
+        <w:r>
+          <w:rPr>
+            <w:noProof/>
+            <w:webHidden/>
+          </w:rPr>
+          <w:fldChar w:fldCharType="separate"/>
+        </w:r>
+        <w:r>
+          <w:rPr>
+            <w:noProof/>
+            <w:webHidden/>
+          </w:rPr>
+          <w:t>2</w:t>
+        </w:r>
+        <w:r>
+          <w:rPr>
+            <w:noProof/>
+            <w:webHidden/>
+          </w:rPr>
+          <w:fldChar w:fldCharType="end"/>
+        </w:r>
+      </w:hyperlink>
+      <w:bookmarkStart w:id="1" w:name="_GoBack"/>
+      <w:bookmarkEnd w:id="1"/>
+    </w:p>
+    <w:p>
+      <w:pPr>
+        <w:pStyle w:val="TM2"/>
+        <w:tabs>
+          <w:tab w:val="right" w:leader="dot" w:pos="9062"/>
+        </w:tabs>
+        <w:rPr>
+          <w:rFonts w:eastAsiaTheme="minorEastAsia"/>
+          <w:noProof/>
+          <w:lang w:eastAsia="fr-CH"/>
+        </w:rPr>
+      </w:pPr>
+      <w:hyperlink w:anchor="_Toc417329624" w:history="1">
+        <w:r>
+          <w:rPr>
+            <w:rStyle w:val="Lienhypertexte"/>
+            <w:noProof/>
+          </w:rPr>
+          <w:t>Créer utilisateur</w:t>
+        </w:r>
+        <w:r>
+          <w:rPr>
+            <w:noProof/>
+            <w:webHidden/>
+          </w:rPr>
+          <w:tab/>
+        </w:r>
+        <w:r>
+          <w:rPr>
+            <w:noProof/>
+            <w:webHidden/>
+          </w:rPr>
+          <w:fldChar w:fldCharType="begin"/>
+        </w:r>
+        <w:r>
+          <w:rPr>
+            <w:noProof/>
+            <w:webHidden/>
+          </w:rPr>
+          <w:instrText xml:space="preserve"> PAGEREF _Toc417329624 \h </w:instrText>
+        </w:r>
+        <w:r>
+          <w:rPr>
+            <w:noProof/>
+            <w:webHidden/>
+          </w:rPr>
+        </w:r>
+        <w:r>
+          <w:rPr>
+            <w:noProof/>
+            <w:webHidden/>
+          </w:rPr>
+          <w:fldChar w:fldCharType="separate"/>
+        </w:r>
+        <w:r>
+          <w:rPr>
+            <w:noProof/>
+            <w:webHidden/>
+          </w:rPr>
+          <w:t>2</w:t>
+        </w:r>
+        <w:r>
+          <w:rPr>
+            <w:noProof/>
+            <w:webHidden/>
+          </w:rPr>
+          <w:fldChar w:fldCharType="end"/>
+        </w:r>
+      </w:hyperlink>
+    </w:p>
+    <w:p>
+      <w:pPr>
+        <w:pStyle w:val="TM2"/>
+        <w:tabs>
+          <w:tab w:val="right" w:leader="dot" w:pos="9062"/>
+        </w:tabs>
+        <w:rPr>
+          <w:rFonts w:eastAsiaTheme="minorEastAsia"/>
+          <w:noProof/>
+          <w:lang w:eastAsia="fr-CH"/>
+        </w:rPr>
+      </w:pPr>
+      <w:hyperlink w:anchor="_Toc417329625" w:history="1">
+        <w:r>
+          <w:rPr>
+            <w:rStyle w:val="Lienhypertexte"/>
+            <w:noProof/>
+          </w:rPr>
+          <w:t>Voir utilisateur</w:t>
+        </w:r>
+        <w:r>
+          <w:rPr>
+            <w:noProof/>
+            <w:webHidden/>
+          </w:rPr>
+          <w:tab/>
+        </w:r>
+        <w:r>
+          <w:rPr>
+            <w:noProof/>
+            <w:webHidden/>
+          </w:rPr>
+          <w:fldChar w:fldCharType="begin"/>
+        </w:r>
+        <w:r>
+          <w:rPr>
+            <w:noProof/>
+            <w:webHidden/>
+          </w:rPr>
+          <w:instrText xml:space="preserve"> PAGEREF _Toc417329625 \h </w:instrText>
+        </w:r>
+        <w:r>
+          <w:rPr>
+            <w:noProof/>
+            <w:webHidden/>
+          </w:rPr>
+        </w:r>
+        <w:r>
+          <w:rPr>
+            <w:noProof/>
+            <w:webHidden/>
+          </w:rPr>
+          <w:fldChar w:fldCharType="separate"/>
+        </w:r>
+        <w:r>
+          <w:rPr>
+            <w:noProof/>
+            <w:webHidden/>
+          </w:rPr>
+          <w:t>3</w:t>
+        </w:r>
+        <w:r>
+          <w:rPr>
+            <w:noProof/>
+            <w:webHidden/>
+          </w:rPr>
+          <w:fldChar w:fldCharType="end"/>
+        </w:r>
+      </w:hyperlink>
+    </w:p>
+    <w:p>
+      <w:pPr>
+        <w:pStyle w:val="TM2"/>
+        <w:tabs>
+          <w:tab w:val="right" w:leader="dot" w:pos="9062"/>
+        </w:tabs>
+        <w:rPr>
+          <w:rFonts w:eastAsiaTheme="minorEastAsia"/>
+          <w:noProof/>
+          <w:lang w:eastAsia="fr-CH"/>
+        </w:rPr>
+      </w:pPr>
+      <w:hyperlink w:anchor="_Toc417329626" w:history="1">
+        <w:r>
+          <w:rPr>
+            <w:rStyle w:val="Lienhypertexte"/>
+            <w:noProof/>
+          </w:rPr>
+          <w:t>Modifier utilisateur</w:t>
+        </w:r>
+        <w:r>
+          <w:rPr>
+            <w:noProof/>
+            <w:webHidden/>
+          </w:rPr>
+          <w:tab/>
+        </w:r>
+        <w:r>
+          <w:rPr>
+            <w:noProof/>
+            <w:webHidden/>
+          </w:rPr>
+          <w:fldChar w:fldCharType="begin"/>
+        </w:r>
+        <w:r>
+          <w:rPr>
+            <w:noProof/>
+            <w:webHidden/>
+          </w:rPr>
+          <w:instrText xml:space="preserve"> PAGEREF _Toc417329626 \h </w:instrText>
+        </w:r>
+        <w:r>
+          <w:rPr>
+            <w:noProof/>
+            <w:webHidden/>
+          </w:rPr>
+        </w:r>
+        <w:r>
+          <w:rPr>
+            <w:noProof/>
+            <w:webHidden/>
+          </w:rPr>
+          <w:fldChar w:fldCharType="separate"/>
+        </w:r>
+        <w:r>
+          <w:rPr>
+            <w:noProof/>
+            <w:webHidden/>
+          </w:rPr>
+          <w:t>4</w:t>
+        </w:r>
+        <w:r>
+          <w:rPr>
+            <w:noProof/>
+            <w:webHidden/>
+          </w:rPr>
+          <w:fldChar w:fldCharType="end"/>
+        </w:r>
+      </w:hyperlink>
+    </w:p>
+    <w:p>
+      <w:pPr>
+        <w:pStyle w:val="TM2"/>
+        <w:tabs>
+          <w:tab w:val="right" w:leader="dot" w:pos="9062"/>
+        </w:tabs>
+        <w:rPr>
+          <w:rFonts w:eastAsiaTheme="minorEastAsia"/>
+          <w:noProof/>
+          <w:lang w:eastAsia="fr-CH"/>
+        </w:rPr>
+      </w:pPr>
+      <w:hyperlink w:anchor="_Toc417329627" w:history="1">
+        <w:r>
+          <w:rPr>
+            <w:rStyle w:val="Lienhypertexte"/>
+            <w:noProof/>
+          </w:rPr>
+          <w:t>Suppression utilisateur</w:t>
+        </w:r>
+        <w:r>
+          <w:rPr>
+            <w:noProof/>
+            <w:webHidden/>
+          </w:rPr>
+          <w:tab/>
+        </w:r>
+        <w:r>
+          <w:rPr>
+            <w:noProof/>
+            <w:webHidden/>
+          </w:rPr>
+          <w:fldChar w:fldCharType="begin"/>
+        </w:r>
+        <w:r>
+          <w:rPr>
+            <w:noProof/>
+            <w:webHidden/>
+          </w:rPr>
+          <w:instrText xml:space="preserve"> PAGEREF _Toc417329627 \h </w:instrText>
+        </w:r>
+        <w:r>
+          <w:rPr>
+            <w:noProof/>
+            <w:webHidden/>
+          </w:rPr>
+        </w:r>
+        <w:r>
+          <w:rPr>
+            <w:noProof/>
+            <w:webHidden/>
+          </w:rPr>
+          <w:fldChar w:fldCharType="separate"/>
+        </w:r>
+        <w:r>
+          <w:rPr>
+            <w:noProof/>
+            <w:webHidden/>
+          </w:rPr>
+          <w:t>5</w:t>
+        </w:r>
+        <w:r>
+          <w:rPr>
+            <w:noProof/>
+            <w:webHidden/>
+          </w:rPr>
+          <w:fldChar w:fldCharType="end"/>
+        </w:r>
+      </w:hyperlink>
+    </w:p>
+    <w:p>
+      <w:pPr>
+        <w:pStyle w:val="TM1"/>
+        <w:tabs>
+          <w:tab w:val="right" w:leader="dot" w:pos="9062"/>
+        </w:tabs>
+        <w:rPr>
+          <w:rFonts w:eastAsiaTheme="minorEastAsia"/>
+          <w:noProof/>
+          <w:lang w:eastAsia="fr-CH"/>
+        </w:rPr>
+      </w:pPr>
+      <w:hyperlink w:anchor="_Toc417329628" w:history="1">
+        <w:r>
+          <w:rPr>
+            <w:rStyle w:val="Lienhypertexte"/>
+            <w:noProof/>
+          </w:rPr>
+          <w:t>Se connecter /se déconnecter</w:t>
+        </w:r>
+        <w:r>
+          <w:rPr>
+            <w:noProof/>
+            <w:webHidden/>
+          </w:rPr>
+          <w:tab/>
+        </w:r>
+        <w:r>
+          <w:rPr>
+            <w:noProof/>
+            <w:webHidden/>
+          </w:rPr>
+          <w:fldChar w:fldCharType="begin"/>
+        </w:r>
+        <w:r>
+          <w:rPr>
+            <w:noProof/>
+            <w:webHidden/>
+          </w:rPr>
+          <w:instrText xml:space="preserve"> PAGEREF _Toc417329628 \h </w:instrText>
+        </w:r>
+        <w:r>
+          <w:rPr>
+            <w:noProof/>
+            <w:webHidden/>
+          </w:rPr>
+        </w:r>
+        <w:r>
+          <w:rPr>
+            <w:noProof/>
+            <w:webHidden/>
+          </w:rPr>
+          <w:fldChar w:fldCharType="separate"/>
+        </w:r>
+        <w:r>
+          <w:rPr>
+            <w:noProof/>
+            <w:webHidden/>
+          </w:rPr>
+          <w:t>5</w:t>
+        </w:r>
+        <w:r>
+          <w:rPr>
+            <w:noProof/>
+            <w:webHidden/>
+          </w:rPr>
+          <w:fldChar w:fldCharType="end"/>
+        </w:r>
+      </w:hyperlink>
+    </w:p>
+    <w:p>
+      <w:pPr>
+        <w:pStyle w:val="TM2"/>
+        <w:tabs>
+          <w:tab w:val="right" w:leader="dot" w:pos="9062"/>
+        </w:tabs>
+        <w:rPr>
+          <w:rFonts w:eastAsiaTheme="minorEastAsia"/>
+          <w:noProof/>
+          <w:lang w:eastAsia="fr-CH"/>
+        </w:rPr>
+      </w:pPr>
+      <w:hyperlink w:anchor="_Toc417329629" w:history="1">
+        <w:r>
+          <w:rPr>
+            <w:rStyle w:val="Lienhypertexte"/>
+            <w:noProof/>
+          </w:rPr>
+          <w:t>Login</w:t>
+        </w:r>
+        <w:r>
+          <w:rPr>
+            <w:noProof/>
+            <w:webHidden/>
+          </w:rPr>
+          <w:tab/>
+        </w:r>
+        <w:r>
+          <w:rPr>
+            <w:noProof/>
+            <w:webHidden/>
+          </w:rPr>
+          <w:fldChar w:fldCharType="begin"/>
+        </w:r>
+        <w:r>
+          <w:rPr>
+            <w:noProof/>
+            <w:webHidden/>
+          </w:rPr>
+          <w:instrText xml:space="preserve"> PAGEREF _Toc417329629 \h </w:instrText>
+        </w:r>
+        <w:r>
+          <w:rPr>
+            <w:noProof/>
+            <w:webHidden/>
+          </w:rPr>
+        </w:r>
+        <w:r>
+          <w:rPr>
+            <w:noProof/>
+            <w:webHidden/>
+          </w:rPr>
+          <w:fldChar w:fldCharType="separate"/>
+        </w:r>
+        <w:r>
+          <w:rPr>
+            <w:noProof/>
+            <w:webHidden/>
+          </w:rPr>
+          <w:t>5</w:t>
+        </w:r>
+        <w:r>
+          <w:rPr>
+            <w:noProof/>
+            <w:webHidden/>
+          </w:rPr>
+          <w:fldChar w:fldCharType="end"/>
+        </w:r>
+      </w:hyperlink>
+    </w:p>
+    <w:p>
+      <w:pPr>
+        <w:pStyle w:val="TM2"/>
+        <w:tabs>
+          <w:tab w:val="right" w:leader="dot" w:pos="9062"/>
+        </w:tabs>
+        <w:rPr>
+          <w:rFonts w:eastAsiaTheme="minorEastAsia"/>
+          <w:noProof/>
+          <w:lang w:eastAsia="fr-CH"/>
+        </w:rPr>
+      </w:pPr>
+      <w:hyperlink w:anchor="_Toc417329630" w:history="1">
+        <w:r>
+          <w:rPr>
+            <w:rStyle w:val="Lienhypertexte"/>
+            <w:noProof/>
+          </w:rPr>
+          <w:t>Logout</w:t>
+        </w:r>
+        <w:r>
+          <w:rPr>
+            <w:noProof/>
+            <w:webHidden/>
+          </w:rPr>
+          <w:tab/>
+        </w:r>
+        <w:r>
+          <w:rPr>
+            <w:noProof/>
+            <w:webHidden/>
+          </w:rPr>
+          <w:fldChar w:fldCharType="begin"/>
+        </w:r>
+        <w:r>
+          <w:rPr>
+            <w:noProof/>
+            <w:webHidden/>
+          </w:rPr>
+          <w:instrText xml:space="preserve"> PAGEREF _Toc417329630 \h </w:instrText>
+        </w:r>
+        <w:r>
+          <w:rPr>
+            <w:noProof/>
+            <w:webHidden/>
+          </w:rPr>
+        </w:r>
+        <w:r>
+          <w:rPr>
+            <w:noProof/>
+            <w:webHidden/>
+          </w:rPr>
+          <w:fldChar w:fldCharType="separate"/>
+        </w:r>
+        <w:r>
+          <w:rPr>
+            <w:noProof/>
+            <w:webHidden/>
+          </w:rPr>
+          <w:t>6</w:t>
+        </w:r>
+        <w:r>
+          <w:rPr>
+            <w:noProof/>
+            <w:webHidden/>
+          </w:rPr>
+          <w:fldChar w:fldCharType="end"/>
+        </w:r>
+      </w:hyperlink>
+    </w:p>
+    <w:p>
+      <w:pPr>
+        <w:pStyle w:val="TM1"/>
+        <w:tabs>
+          <w:tab w:val="right" w:leader="dot" w:pos="9062"/>
+        </w:tabs>
+        <w:rPr>
+          <w:rFonts w:eastAsiaTheme="minorEastAsia"/>
+          <w:noProof/>
+          <w:lang w:eastAsia="fr-CH"/>
+        </w:rPr>
+      </w:pPr>
+      <w:hyperlink w:anchor="_Toc417329631" w:history="1">
+        <w:r>
+          <w:rPr>
+            <w:rStyle w:val="Lienhypertexte"/>
+            <w:noProof/>
+          </w:rPr>
+          <w:t>CR Message</w:t>
+        </w:r>
+        <w:r>
+          <w:rPr>
+            <w:noProof/>
+            <w:webHidden/>
+          </w:rPr>
+          <w:tab/>
+        </w:r>
+        <w:r>
+          <w:rPr>
+            <w:noProof/>
+            <w:webHidden/>
+          </w:rPr>
+          <w:fldChar w:fldCharType="begin"/>
+        </w:r>
+        <w:r>
+          <w:rPr>
+            <w:noProof/>
+            <w:webHidden/>
+          </w:rPr>
+          <w:instrText xml:space="preserve"> PAGEREF _Toc417329631 \h </w:instrText>
+        </w:r>
+        <w:r>
+          <w:rPr>
+            <w:noProof/>
+            <w:webHidden/>
+          </w:rPr>
+        </w:r>
+        <w:r>
+          <w:rPr>
+            <w:noProof/>
+            <w:webHidden/>
+          </w:rPr>
+          <w:fldChar w:fldCharType="separate"/>
+        </w:r>
+        <w:r>
+          <w:rPr>
+            <w:noProof/>
+            <w:webHidden/>
+          </w:rPr>
+          <w:t>6</w:t>
+        </w:r>
+        <w:r>
+          <w:rPr>
+            <w:noProof/>
+            <w:webHidden/>
+          </w:rPr>
+          <w:fldChar w:fldCharType="end"/>
+        </w:r>
+      </w:hyperlink>
+    </w:p>
+    <w:p>
+      <w:pPr>
+        <w:pStyle w:val="TM2"/>
+        <w:tabs>
+          <w:tab w:val="right" w:leader="dot" w:pos="9062"/>
+        </w:tabs>
+        <w:rPr>
+          <w:rFonts w:eastAsiaTheme="minorEastAsia"/>
+          <w:noProof/>
+          <w:lang w:eastAsia="fr-CH"/>
+        </w:rPr>
+      </w:pPr>
+      <w:hyperlink w:anchor="_Toc417329632" w:history="1">
+        <w:r>
+          <w:rPr>
+            <w:rStyle w:val="Lienhypertexte"/>
+            <w:noProof/>
+          </w:rPr>
+          <w:t>Créer message</w:t>
+        </w:r>
+        <w:r>
+          <w:rPr>
+            <w:noProof/>
+            <w:webHidden/>
+          </w:rPr>
+          <w:tab/>
+        </w:r>
+        <w:r>
+          <w:rPr>
+            <w:noProof/>
+            <w:webHidden/>
+          </w:rPr>
+          <w:fldChar w:fldCharType="begin"/>
+        </w:r>
+        <w:r>
+          <w:rPr>
+            <w:noProof/>
+            <w:webHidden/>
+          </w:rPr>
+          <w:instrText xml:space="preserve"> PAGEREF _Toc417329632 \h </w:instrText>
+        </w:r>
+        <w:r>
+          <w:rPr>
+            <w:noProof/>
+            <w:webHidden/>
+          </w:rPr>
+        </w:r>
+        <w:r>
+          <w:rPr>
+            <w:noProof/>
+            <w:webHidden/>
+          </w:rPr>
+          <w:fldChar w:fldCharType="separate"/>
+        </w:r>
+        <w:r>
+          <w:rPr>
+            <w:noProof/>
+            <w:webHidden/>
+          </w:rPr>
+          <w:t>6</w:t>
+        </w:r>
+        <w:r>
+          <w:rPr>
+            <w:noProof/>
+            <w:webHidden/>
+          </w:rPr>
+          <w:fldChar w:fldCharType="end"/>
+        </w:r>
+      </w:hyperlink>
+    </w:p>
+    <w:p>
+      <w:pPr>
+        <w:pStyle w:val="TM2"/>
+        <w:tabs>
+          <w:tab w:val="right" w:leader="dot" w:pos="9062"/>
+        </w:tabs>
+        <w:rPr>
+          <w:rFonts w:eastAsiaTheme="minorEastAsia"/>
+          <w:noProof/>
+          <w:lang w:eastAsia="fr-CH"/>
+        </w:rPr>
+      </w:pPr>
+      <w:hyperlink w:anchor="_Toc417329633" w:history="1">
+        <w:r>
+          <w:rPr>
+            <w:rStyle w:val="Lienhypertexte"/>
+            <w:noProof/>
+          </w:rPr>
+          <w:t>Voir message</w:t>
+        </w:r>
+        <w:r>
+          <w:rPr>
+            <w:noProof/>
+            <w:webHidden/>
+          </w:rPr>
+          <w:tab/>
+        </w:r>
+        <w:r>
+          <w:rPr>
+            <w:noProof/>
+            <w:webHidden/>
+          </w:rPr>
+          <w:fldChar w:fldCharType="begin"/>
+        </w:r>
+        <w:r>
+          <w:rPr>
+            <w:noProof/>
+            <w:webHidden/>
+          </w:rPr>
+          <w:instrText xml:space="preserve"> PAGEREF _Toc417329633 \h </w:instrText>
+        </w:r>
+        <w:r>
+          <w:rPr>
+            <w:noProof/>
+            <w:webHidden/>
+          </w:rPr>
+        </w:r>
+        <w:r>
+          <w:rPr>
+            <w:noProof/>
+            <w:webHidden/>
+          </w:rPr>
+          <w:fldChar w:fldCharType="separate"/>
+        </w:r>
+        <w:r>
+          <w:rPr>
+            <w:noProof/>
+            <w:webHidden/>
+          </w:rPr>
+          <w:t>7</w:t>
+        </w:r>
+        <w:r>
+          <w:rPr>
+            <w:noProof/>
+            <w:webHidden/>
+          </w:rPr>
+          <w:fldChar w:fldCharType="end"/>
+        </w:r>
+      </w:hyperlink>
+    </w:p>
+    <w:p>
+      <w:pPr>
+        <w:pStyle w:val="TM1"/>
+        <w:tabs>
+          <w:tab w:val="right" w:leader="dot" w:pos="9062"/>
+        </w:tabs>
+        <w:rPr>
+          <w:rFonts w:eastAsiaTheme="minorEastAsia"/>
+          <w:noProof/>
+          <w:lang w:eastAsia="fr-CH"/>
+        </w:rPr>
+      </w:pPr>
+      <w:hyperlink w:anchor="_Toc417329634" w:history="1">
+        <w:r>
+          <w:rPr>
+            <w:rStyle w:val="Lienhypertexte"/>
+            <w:noProof/>
+          </w:rPr>
+          <w:t>Test performance</w:t>
+        </w:r>
+        <w:r>
+          <w:rPr>
+            <w:noProof/>
+            <w:webHidden/>
+          </w:rPr>
+          <w:tab/>
+        </w:r>
+        <w:r>
+          <w:rPr>
+            <w:noProof/>
+            <w:webHidden/>
+          </w:rPr>
+          <w:fldChar w:fldCharType="begin"/>
+        </w:r>
+        <w:r>
+          <w:rPr>
+            <w:noProof/>
+            <w:webHidden/>
+          </w:rPr>
+          <w:instrText xml:space="preserve"> PAGEREF _Toc417329634 \h </w:instrText>
+        </w:r>
+        <w:r>
+          <w:rPr>
+            <w:noProof/>
+            <w:webHidden/>
+          </w:rPr>
+        </w:r>
+        <w:r>
+          <w:rPr>
+            <w:noProof/>
+            <w:webHidden/>
+          </w:rPr>
+          <w:fldChar w:fldCharType="separate"/>
+        </w:r>
+        <w:r>
+          <w:rPr>
+            <w:noProof/>
+            <w:webHidden/>
+          </w:rPr>
+          <w:t>7</w:t>
+        </w:r>
+        <w:r>
+          <w:rPr>
+            <w:noProof/>
+            <w:webHidden/>
+          </w:rPr>
+          <w:fldChar w:fldCharType="end"/>
+        </w:r>
+      </w:hyperlink>
+    </w:p>
+    <w:p>
+      <w:pPr>
+        <w:pStyle w:val="TM2"/>
+        <w:tabs>
+          <w:tab w:val="right" w:leader="dot" w:pos="9062"/>
+        </w:tabs>
+        <w:rPr>
+          <w:rFonts w:eastAsiaTheme="minorEastAsia"/>
+          <w:noProof/>
+          <w:lang w:eastAsia="fr-CH"/>
+        </w:rPr>
+      </w:pPr>
+      <w:hyperlink w:anchor="_Toc417329635" w:history="1">
+        <w:r>
+          <w:rPr>
+            <w:rStyle w:val="Lienhypertexte"/>
+            <w:noProof/>
+          </w:rPr>
+          <w:t>Test connexion simultanée</w:t>
+        </w:r>
+        <w:r>
+          <w:rPr>
+            <w:noProof/>
+            <w:webHidden/>
+          </w:rPr>
+          <w:tab/>
+        </w:r>
+        <w:r>
+          <w:rPr>
+            <w:noProof/>
+            <w:webHidden/>
+          </w:rPr>
+          <w:fldChar w:fldCharType="begin"/>
+        </w:r>
+        <w:r>
+          <w:rPr>
+            <w:noProof/>
+            <w:webHidden/>
+          </w:rPr>
+          <w:instrText xml:space="preserve"> PAGEREF _Toc417329635 \h </w:instrText>
+        </w:r>
+        <w:r>
+          <w:rPr>
+            <w:noProof/>
+            <w:webHidden/>
+          </w:rPr>
+        </w:r>
+        <w:r>
+          <w:rPr>
+            <w:noProof/>
+            <w:webHidden/>
+          </w:rPr>
+          <w:fldChar w:fldCharType="separate"/>
+        </w:r>
+        <w:r>
+          <w:rPr>
+            <w:noProof/>
+            <w:webHidden/>
+          </w:rPr>
+          <w:t>7</w:t>
+        </w:r>
+        <w:r>
+          <w:rPr>
+            <w:noProof/>
+            <w:webHidden/>
+          </w:rPr>
+          <w:fldChar w:fldCharType="end"/>
+        </w:r>
+      </w:hyperlink>
+    </w:p>
+    <w:p>
+      <w:pPr>
+        <w:pStyle w:val="Titre1"/>
+      </w:pPr>
+      <w:r>
+        <w:fldChar w:fldCharType="end"/>
+      </w:r>
+      <w:bookmarkStart w:id="2" w:name="_Toc417329621"/>
+      <w:r>
+        <w:t>Introduction</w:t>
+      </w:r>
+      <w:bookmarkEnd w:id="2"/>
+    </w:p>
+    <w:p>
+      <w:r>
+        <w:t>Ce document spécifie les tests qui seront implément</w:t>
+      </w:r>
+      <w:r>
+        <w:t>és</w:t>
+      </w:r>
+      <w:r>
+        <w:t xml:space="preserve"> et de quelle manière. </w:t>
+      </w:r>
+      <w:r>
+        <w:t>Ce document est séparé en composants à tester (</w:t>
+      </w:r>
+      <w:r>
+        <w:rPr>
+          <w:i/>
+        </w:rPr>
+        <w:t>cluster</w:t>
+      </w:r>
+      <w:r>
+        <w:t>). Eux même séparé en condition de test qui sont enfin séparé en cas de test.</w:t>
+      </w:r>
+      <w:r>
+        <w:t xml:space="preserve"> </w:t>
+      </w:r>
+      <w:r>
+        <w:t>Pour chaque test, on retrouve les entrées ainsi que les sorties attendues. Ces dernières définissent la réussite ou l’échec d’un test.</w:t>
+      </w:r>
+      <w:r>
+        <w:t xml:space="preserve"> Vous retrouverez les résultats </w:t>
+      </w:r>
+      <w:r>
+        <w:t>des tests</w:t>
+      </w:r>
+      <w:r>
+        <w:t xml:space="preserve"> et une analyse de ceux-ci dans le rapport de test.</w:t>
+      </w:r>
+    </w:p>
+    <w:p>
+      <w:pPr>
+        <w:pStyle w:val="Titre1"/>
+      </w:pPr>
+      <w:bookmarkStart w:id="3" w:name="_Toc417329622"/>
+      <w:r>
+        <w:t>Ordre d’exécution</w:t>
+      </w:r>
+      <w:bookmarkEnd w:id="3"/>
+    </w:p>
+    <w:p>
+      <w:r>
+        <w:t>Pour des raisons évidentes, il n’est pas possible d’exécuter les tests dans n’importe quel ordre. Par exemple, on ne peut pas voir le profil d’un utilisateur si celui-ci n’est pas créé ou s</w:t>
+      </w:r>
+      <w:r>
+        <w:t>’</w:t>
+      </w:r>
+      <w:r>
+        <w:t xml:space="preserve">il est déjà supprimé. Il faut donc respecter les indications suivantes pour que tout se passe bien : </w:t>
+      </w:r>
+    </w:p>
+    <w:p>
+      <w:pPr>
+        <w:pStyle w:val="Paragraphedeliste"/>
+        <w:numPr>
+          <w:ilvl w:val="0"/>
+          <w:numId w:val="1"/>
+        </w:numPr>
+      </w:pPr>
+      <w:r>
+        <w:t>Commencer par le test « Créer un utilisateur »</w:t>
+      </w:r>
+    </w:p>
+    <w:p>
+      <w:pPr>
+        <w:pStyle w:val="Paragraphedeliste"/>
+        <w:numPr>
+          <w:ilvl w:val="0"/>
+          <w:numId w:val="1"/>
+        </w:numPr>
+      </w:pPr>
+      <w:r>
+        <w:t xml:space="preserve">Finir par </w:t>
+      </w:r>
+      <w:r>
+        <w:t>le test « Modifier un utilisateur » suivi de « Supprimer un</w:t>
+      </w:r>
+      <w:r>
+        <w:t> </w:t>
+      </w:r>
+      <w:r>
+        <w:t>utilisateur »</w:t>
+      </w:r>
+    </w:p>
+    <w:p>
+      <w:r>
+        <w:br w:type="page"/>
+      </w:r>
+    </w:p>
+    <w:p>
+      <w:pPr>
+        <w:pStyle w:val="Titre1"/>
+      </w:pPr>
+      <w:bookmarkStart w:id="4" w:name="_Toc417329623"/>
+      <w:r>
+        <w:lastRenderedPageBreak/>
         <w:t>CRUD utilisateur</w:t>
       </w:r>
+      <w:bookmarkEnd w:id="4"/>
     </w:p>
     <w:p>
       <w:pPr>
         <w:pStyle w:val="Titre2"/>
       </w:pPr>
+      <w:bookmarkStart w:id="5" w:name="_Toc417329624"/>
       <w:r>
         <w:t>Créer utilisateur</w:t>
       </w:r>
+      <w:bookmarkEnd w:id="5"/>
     </w:p>
     <w:p>
       <w:r>
@@ -39,7 +1225,15 @@
         <w:t>Enregistrement utilisateur avec formulaire</w:t>
       </w:r>
       <w:r>
-        <w:t xml:space="preserve"> (user/Create.xhtml)</w:t>
+        <w:t xml:space="preserve"> (user/</w:t>
+      </w:r>
+      <w:proofErr w:type="spellStart"/>
+      <w:r>
+        <w:t>Create.xhtml</w:t>
+      </w:r>
+      <w:proofErr w:type="spellEnd"/>
+      <w:r>
+        <w:t>)</w:t>
       </w:r>
     </w:p>
     <w:p>
@@ -48,6 +1242,9 @@
       </w:pPr>
       <w:r>
         <w:t>Test 1</w:t>
+      </w:r>
+      <w:r>
+        <w:t xml:space="preserve"> : Cas optimal</w:t>
       </w:r>
     </w:p>
     <w:p>
@@ -77,8 +1274,13 @@
             <w:tcW w:w="1526" w:type="dxa"/>
           </w:tcPr>
           <w:p>
-            <w:r>
-              <w:t>Nickname :</w:t>
+            <w:proofErr w:type="spellStart"/>
+            <w:r>
+              <w:t>Nickname</w:t>
+            </w:r>
+            <w:proofErr w:type="spellEnd"/>
+            <w:r>
+              <w:t> :</w:t>
             </w:r>
           </w:p>
         </w:tc>
@@ -121,8 +1323,13 @@
             <w:tcW w:w="1526" w:type="dxa"/>
           </w:tcPr>
           <w:p>
-            <w:r>
-              <w:t xml:space="preserve">Birthday : </w:t>
+            <w:proofErr w:type="spellStart"/>
+            <w:r>
+              <w:t>Birthday</w:t>
+            </w:r>
+            <w:proofErr w:type="spellEnd"/>
+            <w:r>
+              <w:t xml:space="preserve">: </w:t>
             </w:r>
           </w:p>
         </w:tc>
@@ -143,8 +1350,13 @@
             <w:tcW w:w="1526" w:type="dxa"/>
           </w:tcPr>
           <w:p>
-            <w:r>
-              <w:t xml:space="preserve">Password : </w:t>
+            <w:proofErr w:type="spellStart"/>
+            <w:r>
+              <w:t>Password</w:t>
+            </w:r>
+            <w:proofErr w:type="spellEnd"/>
+            <w:r>
+              <w:t xml:space="preserve">: </w:t>
             </w:r>
           </w:p>
         </w:tc>
@@ -175,9 +1387,11 @@
             <w:tcW w:w="1701" w:type="dxa"/>
           </w:tcPr>
           <w:p>
+            <w:proofErr w:type="spellStart"/>
             <w:r>
               <w:t>Testland</w:t>
             </w:r>
+            <w:proofErr w:type="spellEnd"/>
           </w:p>
         </w:tc>
       </w:tr>
@@ -188,7 +1402,7 @@
           </w:tcPr>
           <w:p>
             <w:r>
-              <w:t>City :</w:t>
+              <w:t>City:</w:t>
             </w:r>
           </w:p>
         </w:tc>
@@ -198,8 +1412,13 @@
           </w:tcPr>
           <w:p>
             <w:r>
-              <w:t>Test Town</w:t>
-            </w:r>
+              <w:t xml:space="preserve">Test </w:t>
+            </w:r>
+            <w:proofErr w:type="spellStart"/>
+            <w:r>
+              <w:t>Town</w:t>
+            </w:r>
+            <w:proofErr w:type="spellEnd"/>
           </w:p>
         </w:tc>
       </w:tr>
@@ -219,8 +1438,13 @@
             <w:tcW w:w="1701" w:type="dxa"/>
           </w:tcPr>
           <w:p>
-            <w:r>
-              <w:t>It’s a test</w:t>
+            <w:proofErr w:type="spellStart"/>
+            <w:r>
+              <w:t>It’s</w:t>
+            </w:r>
+            <w:proofErr w:type="spellEnd"/>
+            <w:r>
+              <w:t xml:space="preserve"> a test</w:t>
             </w:r>
           </w:p>
         </w:tc>
@@ -232,7 +1456,15 @@
           </w:tcPr>
           <w:p>
             <w:r>
-              <w:t>Profil picture :</w:t>
+              <w:t xml:space="preserve">Profil </w:t>
+            </w:r>
+            <w:proofErr w:type="spellStart"/>
+            <w:r>
+              <w:t>picture</w:t>
+            </w:r>
+            <w:proofErr w:type="spellEnd"/>
+            <w:r>
+              <w:t> :</w:t>
             </w:r>
           </w:p>
         </w:tc>
@@ -248,7 +1480,6 @@
         </w:tc>
       </w:tr>
     </w:tbl>
-    <w:p/>
     <w:p>
       <w:r>
         <w:t>Sor</w:t>
@@ -266,8 +1497,44 @@
         <w:rPr>
           <w:i/>
         </w:rPr>
-        <w:t>User was successfully created</w:t>
-      </w:r>
+        <w:t xml:space="preserve">User </w:t>
+      </w:r>
+      <w:proofErr w:type="spellStart"/>
+      <w:r>
+        <w:rPr>
+          <w:i/>
+        </w:rPr>
+        <w:t>was</w:t>
+      </w:r>
+      <w:proofErr w:type="spellEnd"/>
+      <w:r>
+        <w:rPr>
+          <w:i/>
+        </w:rPr>
+        <w:t xml:space="preserve"> </w:t>
+      </w:r>
+      <w:proofErr w:type="spellStart"/>
+      <w:r>
+        <w:rPr>
+          <w:i/>
+        </w:rPr>
+        <w:t>successfully</w:t>
+      </w:r>
+      <w:proofErr w:type="spellEnd"/>
+      <w:r>
+        <w:rPr>
+          <w:i/>
+        </w:rPr>
+        <w:t xml:space="preserve"> </w:t>
+      </w:r>
+      <w:proofErr w:type="spellStart"/>
+      <w:r>
+        <w:rPr>
+          <w:i/>
+        </w:rPr>
+        <w:t>created</w:t>
+      </w:r>
+      <w:proofErr w:type="spellEnd"/>
     </w:p>
     <w:p>
       <w:r>
@@ -282,7 +1549,15 @@
         <w:tab/>
       </w:r>
       <w:r>
-        <w:t>Une entrée avec « test » et « UserRole » ajouté</w:t>
+        <w:t>Une entrée avec « test » et « </w:t>
+      </w:r>
+      <w:proofErr w:type="spellStart"/>
+      <w:r>
+        <w:t>UserRole</w:t>
+      </w:r>
+      <w:proofErr w:type="spellEnd"/>
+      <w:r>
+        <w:t> » ajouté</w:t>
       </w:r>
       <w:r>
         <w:t>e</w:t>
@@ -290,12 +1565,14 @@
       <w:r>
         <w:t xml:space="preserve"> à la table </w:t>
       </w:r>
+      <w:proofErr w:type="spellStart"/>
       <w:r>
         <w:rPr>
           <w:i/>
         </w:rPr>
         <w:t>user_group</w:t>
       </w:r>
+      <w:proofErr w:type="spellEnd"/>
       <w:r>
         <w:rPr>
           <w:i/>
@@ -315,6 +1592,9 @@
       </w:pPr>
       <w:r>
         <w:t>Test 2</w:t>
+      </w:r>
+      <w:r>
+        <w:t xml:space="preserve"> : Paramètres incorrects</w:t>
       </w:r>
     </w:p>
     <w:p>
@@ -338,8 +1618,13 @@
             <w:tcW w:w="1526" w:type="dxa"/>
           </w:tcPr>
           <w:p>
-            <w:r>
-              <w:t>Nickname :</w:t>
+            <w:proofErr w:type="spellStart"/>
+            <w:r>
+              <w:t>Nickname</w:t>
+            </w:r>
+            <w:proofErr w:type="spellEnd"/>
+            <w:r>
+              <w:t> :</w:t>
             </w:r>
           </w:p>
         </w:tc>
@@ -382,8 +1667,13 @@
             <w:tcW w:w="1526" w:type="dxa"/>
           </w:tcPr>
           <w:p>
-            <w:r>
-              <w:t xml:space="preserve">Birthday : </w:t>
+            <w:proofErr w:type="spellStart"/>
+            <w:r>
+              <w:t>Birthday</w:t>
+            </w:r>
+            <w:proofErr w:type="spellEnd"/>
+            <w:r>
+              <w:t xml:space="preserve">: </w:t>
             </w:r>
           </w:p>
         </w:tc>
@@ -400,8 +1690,13 @@
             <w:tcW w:w="1526" w:type="dxa"/>
           </w:tcPr>
           <w:p>
-            <w:r>
-              <w:t xml:space="preserve">Password : </w:t>
+            <w:proofErr w:type="spellStart"/>
+            <w:r>
+              <w:t>Password</w:t>
+            </w:r>
+            <w:proofErr w:type="spellEnd"/>
+            <w:r>
+              <w:t xml:space="preserve">: </w:t>
             </w:r>
           </w:p>
         </w:tc>
@@ -437,7 +1732,7 @@
           </w:tcPr>
           <w:p>
             <w:r>
-              <w:t>City :</w:t>
+              <w:t>City:</w:t>
             </w:r>
           </w:p>
         </w:tc>
@@ -473,7 +1768,15 @@
           </w:tcPr>
           <w:p>
             <w:r>
-              <w:t>Profil picture :</w:t>
+              <w:t xml:space="preserve">Profil </w:t>
+            </w:r>
+            <w:proofErr w:type="spellStart"/>
+            <w:r>
+              <w:t>picture</w:t>
+            </w:r>
+            <w:proofErr w:type="spellEnd"/>
+            <w:r>
+              <w:t> :</w:t>
             </w:r>
           </w:p>
         </w:tc>
@@ -508,7 +1811,63 @@
         <w:rPr>
           <w:i/>
         </w:rPr>
-        <w:t>The nickname must be between 2 and 10 character long</w:t>
+        <w:t xml:space="preserve">The </w:t>
+      </w:r>
+      <w:proofErr w:type="spellStart"/>
+      <w:r>
+        <w:rPr>
+          <w:i/>
+        </w:rPr>
+        <w:t>nickname</w:t>
+      </w:r>
+      <w:proofErr w:type="spellEnd"/>
+      <w:r>
+        <w:rPr>
+          <w:i/>
+        </w:rPr>
+        <w:t xml:space="preserve"> must </w:t>
+      </w:r>
+      <w:proofErr w:type="spellStart"/>
+      <w:r>
+        <w:rPr>
+          <w:i/>
+        </w:rPr>
+        <w:t>be</w:t>
+      </w:r>
+      <w:proofErr w:type="spellEnd"/>
+      <w:r>
+        <w:rPr>
+          <w:i/>
+        </w:rPr>
+        <w:t xml:space="preserve"> </w:t>
+      </w:r>
+      <w:proofErr w:type="spellStart"/>
+      <w:r>
+        <w:rPr>
+          <w:i/>
+        </w:rPr>
+        <w:t>between</w:t>
+      </w:r>
+      <w:proofErr w:type="spellEnd"/>
+      <w:r>
+        <w:rPr>
+          <w:i/>
+        </w:rPr>
+        <w:t xml:space="preserve"> 2 and 10 </w:t>
+      </w:r>
+      <w:proofErr w:type="spellStart"/>
+      <w:r>
+        <w:rPr>
+          <w:i/>
+        </w:rPr>
+        <w:t>character</w:t>
+      </w:r>
+      <w:proofErr w:type="spellEnd"/>
+      <w:r>
+        <w:rPr>
+          <w:i/>
+        </w:rPr>
+        <w:t xml:space="preserve"> long</w:t>
       </w:r>
     </w:p>
     <w:p>
@@ -518,11 +1877,19 @@
           <w:i/>
         </w:rPr>
       </w:pPr>
-      <w:r>
-        <w:rPr>
-          <w:i/>
-        </w:rPr>
-        <w:t>Invalid email format</w:t>
+      <w:proofErr w:type="spellStart"/>
+      <w:r>
+        <w:rPr>
+          <w:i/>
+        </w:rPr>
+        <w:t>Invalid</w:t>
+      </w:r>
+      <w:proofErr w:type="spellEnd"/>
+      <w:r>
+        <w:rPr>
+          <w:i/>
+        </w:rPr>
+        <w:t xml:space="preserve"> email format</w:t>
       </w:r>
     </w:p>
     <w:p>
@@ -536,43 +1903,145 @@
         <w:rPr>
           <w:i/>
         </w:rPr>
+        <w:t xml:space="preserve">The </w:t>
+      </w:r>
+      <w:proofErr w:type="spellStart"/>
+      <w:r>
+        <w:rPr>
+          <w:i/>
+        </w:rPr>
+        <w:t>Password</w:t>
+      </w:r>
+      <w:proofErr w:type="spellEnd"/>
+      <w:r>
+        <w:rPr>
+          <w:i/>
+        </w:rPr>
+        <w:t xml:space="preserve"> </w:t>
+      </w:r>
+      <w:proofErr w:type="spellStart"/>
+      <w:r>
+        <w:rPr>
+          <w:i/>
+        </w:rPr>
+        <w:t>field</w:t>
+      </w:r>
+      <w:proofErr w:type="spellEnd"/>
+      <w:r>
+        <w:rPr>
+          <w:i/>
+        </w:rPr>
+        <w:t xml:space="preserve"> </w:t>
+      </w:r>
+      <w:proofErr w:type="spellStart"/>
+      <w:r>
+        <w:rPr>
+          <w:i/>
+        </w:rPr>
+        <w:t>is</w:t>
+      </w:r>
+      <w:proofErr w:type="spellEnd"/>
+      <w:r>
+        <w:rPr>
+          <w:i/>
+        </w:rPr>
+        <w:t xml:space="preserve"> </w:t>
+      </w:r>
+      <w:proofErr w:type="spellStart"/>
+      <w:r>
+        <w:rPr>
+          <w:i/>
+        </w:rPr>
+        <w:t>required</w:t>
+      </w:r>
+      <w:proofErr w:type="spellEnd"/>
+      <w:r>
+        <w:rPr>
+          <w:i/>
+        </w:rPr>
+        <w:t>.</w:t>
+      </w:r>
+    </w:p>
+    <w:p>
+      <w:pPr>
+        <w:ind w:left="2124"/>
+        <w:rPr>
+          <w:i/>
+        </w:rPr>
+      </w:pPr>
+      <w:r>
+        <w:rPr>
+          <w:i/>
+        </w:rPr>
+        <w:t xml:space="preserve">The Description </w:t>
+      </w:r>
+      <w:proofErr w:type="spellStart"/>
+      <w:r>
+        <w:rPr>
+          <w:i/>
+        </w:rPr>
+        <w:t>field</w:t>
+      </w:r>
+      <w:proofErr w:type="spellEnd"/>
+      <w:r>
+        <w:rPr>
+          <w:i/>
+        </w:rPr>
+        <w:t xml:space="preserve"> </w:t>
+      </w:r>
+      <w:proofErr w:type="spellStart"/>
+      <w:r>
+        <w:rPr>
+          <w:i/>
+        </w:rPr>
+        <w:t>is</w:t>
+      </w:r>
+      <w:proofErr w:type="spellEnd"/>
+      <w:r>
+        <w:rPr>
+          <w:i/>
+        </w:rPr>
+        <w:t xml:space="preserve"> </w:t>
+      </w:r>
+      <w:proofErr w:type="spellStart"/>
+      <w:r>
+        <w:rPr>
+          <w:i/>
+        </w:rPr>
+        <w:t>required</w:t>
+      </w:r>
+      <w:proofErr w:type="spellEnd"/>
+      <w:r>
+        <w:rPr>
+          <w:i/>
+        </w:rPr>
+        <w:t>.</w:t>
+      </w:r>
+    </w:p>
+    <w:p>
+      <w:r>
+        <w:tab/>
+      </w:r>
+      <w:r>
+        <w:t>Rien n’est ajouté à la base de données</w:t>
+      </w:r>
+      <w:r>
+        <w:br w:type="page"/>
+      </w:r>
+    </w:p>
+    <w:p>
+      <w:pPr>
+        <w:pStyle w:val="Titre3"/>
+      </w:pPr>
+      <w:r>
         <w:lastRenderedPageBreak/>
-        <w:t>The Password field is required.</w:t>
-      </w:r>
-    </w:p>
-    <w:p>
-      <w:pPr>
-        <w:ind w:left="2124"/>
-        <w:rPr>
-          <w:i/>
-        </w:rPr>
-      </w:pPr>
-      <w:r>
-        <w:rPr>
-          <w:i/>
-        </w:rPr>
-        <w:t>The Description field is required.</w:t>
-      </w:r>
-    </w:p>
-    <w:p>
-      <w:pPr>
-        <w:rPr>
-          <w:i/>
-        </w:rPr>
-      </w:pPr>
-      <w:r>
-        <w:tab/>
-      </w:r>
-      <w:r>
-        <w:t>Rien n’est ajouté à la base de données</w:t>
-      </w:r>
-    </w:p>
-    <w:p>
-      <w:pPr>
-        <w:pStyle w:val="Titre3"/>
-      </w:pPr>
-      <w:r>
         <w:t>Test 3</w:t>
+      </w:r>
+      <w:r>
+        <w:t xml:space="preserve"> : </w:t>
+      </w:r>
+      <w:r>
+        <w:t>Utilisateur déjà créé</w:t>
       </w:r>
     </w:p>
     <w:p>
@@ -601,8 +2070,13 @@
             <w:tcW w:w="1526" w:type="dxa"/>
           </w:tcPr>
           <w:p>
-            <w:r>
-              <w:t>Nickname :</w:t>
+            <w:proofErr w:type="spellStart"/>
+            <w:r>
+              <w:t>Nickname</w:t>
+            </w:r>
+            <w:proofErr w:type="spellEnd"/>
+            <w:r>
+              <w:t> :</w:t>
             </w:r>
           </w:p>
         </w:tc>
@@ -645,8 +2119,13 @@
             <w:tcW w:w="1526" w:type="dxa"/>
           </w:tcPr>
           <w:p>
-            <w:r>
-              <w:t xml:space="preserve">Birthday : </w:t>
+            <w:proofErr w:type="spellStart"/>
+            <w:r>
+              <w:t>Birthday</w:t>
+            </w:r>
+            <w:proofErr w:type="spellEnd"/>
+            <w:r>
+              <w:t xml:space="preserve">: </w:t>
             </w:r>
           </w:p>
         </w:tc>
@@ -667,8 +2146,13 @@
             <w:tcW w:w="1526" w:type="dxa"/>
           </w:tcPr>
           <w:p>
-            <w:r>
-              <w:t xml:space="preserve">Password : </w:t>
+            <w:proofErr w:type="spellStart"/>
+            <w:r>
+              <w:t>Password</w:t>
+            </w:r>
+            <w:proofErr w:type="spellEnd"/>
+            <w:r>
+              <w:t xml:space="preserve">: </w:t>
             </w:r>
           </w:p>
         </w:tc>
@@ -699,9 +2183,11 @@
             <w:tcW w:w="1701" w:type="dxa"/>
           </w:tcPr>
           <w:p>
+            <w:proofErr w:type="spellStart"/>
             <w:r>
               <w:t>Testland</w:t>
             </w:r>
+            <w:proofErr w:type="spellEnd"/>
           </w:p>
         </w:tc>
       </w:tr>
@@ -712,7 +2198,7 @@
           </w:tcPr>
           <w:p>
             <w:r>
-              <w:t>City :</w:t>
+              <w:t>City:</w:t>
             </w:r>
           </w:p>
         </w:tc>
@@ -722,8 +2208,13 @@
           </w:tcPr>
           <w:p>
             <w:r>
-              <w:t>Test Town</w:t>
-            </w:r>
+              <w:t xml:space="preserve">Test </w:t>
+            </w:r>
+            <w:proofErr w:type="spellStart"/>
+            <w:r>
+              <w:t>Town</w:t>
+            </w:r>
+            <w:proofErr w:type="spellEnd"/>
           </w:p>
         </w:tc>
       </w:tr>
@@ -743,8 +2234,13 @@
             <w:tcW w:w="1701" w:type="dxa"/>
           </w:tcPr>
           <w:p>
-            <w:r>
-              <w:t>It’s a test</w:t>
+            <w:proofErr w:type="spellStart"/>
+            <w:r>
+              <w:t>It’s</w:t>
+            </w:r>
+            <w:proofErr w:type="spellEnd"/>
+            <w:r>
+              <w:t xml:space="preserve"> a test</w:t>
             </w:r>
           </w:p>
         </w:tc>
@@ -756,7 +2252,15 @@
           </w:tcPr>
           <w:p>
             <w:r>
-              <w:t>Profil picture :</w:t>
+              <w:t xml:space="preserve">Profil </w:t>
+            </w:r>
+            <w:proofErr w:type="spellStart"/>
+            <w:r>
+              <w:t>picture</w:t>
+            </w:r>
+            <w:proofErr w:type="spellEnd"/>
+            <w:r>
+              <w:t> :</w:t>
             </w:r>
           </w:p>
         </w:tc>
@@ -792,8 +2296,16 @@
         <w:rPr>
           <w:i/>
         </w:rPr>
-        <w:t>Transaction aborted</w:t>
-      </w:r>
+        <w:t xml:space="preserve">Transaction </w:t>
+      </w:r>
+      <w:proofErr w:type="spellStart"/>
+      <w:r>
+        <w:rPr>
+          <w:i/>
+        </w:rPr>
+        <w:t>aborted</w:t>
+      </w:r>
+      <w:proofErr w:type="spellEnd"/>
     </w:p>
     <w:p>
       <w:r>
@@ -805,18 +2317,13 @@
     </w:p>
     <w:p>
       <w:pPr>
-        <w:rPr>
-          <w:i/>
-        </w:rPr>
-      </w:pPr>
-    </w:p>
-    <w:p>
-      <w:pPr>
         <w:pStyle w:val="Titre2"/>
       </w:pPr>
+      <w:bookmarkStart w:id="6" w:name="_Toc417329625"/>
       <w:r>
         <w:t>Voir utilisateur</w:t>
       </w:r>
+      <w:bookmarkEnd w:id="6"/>
     </w:p>
     <w:p>
       <w:r>
@@ -846,7 +2353,15 @@
         <w:t xml:space="preserve"> </w:t>
       </w:r>
       <w:r>
-        <w:t>(user/View.xhtml)</w:t>
+        <w:t>(user/</w:t>
+      </w:r>
+      <w:proofErr w:type="spellStart"/>
+      <w:r>
+        <w:t>View.xhtml</w:t>
+      </w:r>
+      <w:proofErr w:type="spellEnd"/>
+      <w:r>
+        <w:t>)</w:t>
       </w:r>
     </w:p>
     <w:p>
@@ -870,6 +2385,12 @@
       <w:r>
         <w:t>Test</w:t>
       </w:r>
+      <w:r>
+        <w:t xml:space="preserve"> </w:t>
+      </w:r>
+      <w:r>
+        <w:t>: Affichage du profil</w:t>
+      </w:r>
     </w:p>
     <w:p>
       <w:r>
@@ -903,12 +2424,20 @@
       </w:r>
     </w:p>
     <w:p>
+      <w:r>
+        <w:br w:type="page"/>
+      </w:r>
+    </w:p>
+    <w:p>
       <w:pPr>
         <w:pStyle w:val="Titre2"/>
       </w:pPr>
-      <w:r>
+      <w:bookmarkStart w:id="7" w:name="_Toc417329626"/>
+      <w:r>
+        <w:lastRenderedPageBreak/>
         <w:t>Modifier utilisateur</w:t>
       </w:r>
+      <w:bookmarkEnd w:id="7"/>
     </w:p>
     <w:p>
       <w:r>
@@ -931,11 +2460,16 @@
       <w:r>
         <w:t xml:space="preserve"> avec formulaire (user/</w:t>
       </w:r>
+      <w:proofErr w:type="spellStart"/>
       <w:r>
         <w:t>Edit</w:t>
       </w:r>
       <w:r>
-        <w:t>.xhtml)</w:t>
+        <w:t>.xhtml</w:t>
+      </w:r>
+      <w:proofErr w:type="spellEnd"/>
+      <w:r>
+        <w:t>)</w:t>
       </w:r>
     </w:p>
     <w:p>
@@ -950,10 +2484,19 @@
       <w:r>
         <w:t>Test 1</w:t>
       </w:r>
-    </w:p>
-    <w:p>
-      <w:r>
-        <w:t>Préconditions : être authentifier en tant que « test »</w:t>
+      <w:r>
+        <w:t xml:space="preserve"> : Cas optimal</w:t>
+      </w:r>
+    </w:p>
+    <w:p>
+      <w:r>
+        <w:t>Préconditions : être authentifi</w:t>
+      </w:r>
+      <w:r>
+        <w:t>é</w:t>
+      </w:r>
+      <w:r>
+        <w:t xml:space="preserve"> en tant que « test »</w:t>
       </w:r>
     </w:p>
     <w:p>
@@ -978,7 +2521,6 @@
           </w:tcPr>
           <w:p>
             <w:r>
-              <w:lastRenderedPageBreak/>
               <w:t>Email :</w:t>
             </w:r>
           </w:p>
@@ -1000,8 +2542,13 @@
             <w:tcW w:w="1526" w:type="dxa"/>
           </w:tcPr>
           <w:p>
-            <w:r>
-              <w:t>Birthday :</w:t>
+            <w:proofErr w:type="spellStart"/>
+            <w:r>
+              <w:t>Birthday</w:t>
+            </w:r>
+            <w:proofErr w:type="spellEnd"/>
+            <w:r>
+              <w:t>:</w:t>
             </w:r>
           </w:p>
         </w:tc>
@@ -1022,8 +2569,13 @@
             <w:tcW w:w="1526" w:type="dxa"/>
           </w:tcPr>
           <w:p>
-            <w:r>
-              <w:t>Password :</w:t>
+            <w:proofErr w:type="spellStart"/>
+            <w:r>
+              <w:t>Password</w:t>
+            </w:r>
+            <w:proofErr w:type="spellEnd"/>
+            <w:r>
+              <w:t> :</w:t>
             </w:r>
           </w:p>
         </w:tc>
@@ -1032,9 +2584,11 @@
             <w:tcW w:w="1701" w:type="dxa"/>
           </w:tcPr>
           <w:p>
+            <w:proofErr w:type="spellStart"/>
             <w:r>
               <w:t>qwertz</w:t>
             </w:r>
+            <w:proofErr w:type="spellEnd"/>
           </w:p>
         </w:tc>
       </w:tr>
@@ -1054,9 +2608,11 @@
             <w:tcW w:w="1701" w:type="dxa"/>
           </w:tcPr>
           <w:p>
+            <w:proofErr w:type="spellStart"/>
             <w:r>
               <w:t>EditLand</w:t>
             </w:r>
+            <w:proofErr w:type="spellEnd"/>
           </w:p>
         </w:tc>
       </w:tr>
@@ -1067,7 +2623,7 @@
           </w:tcPr>
           <w:p>
             <w:r>
-              <w:t>City :</w:t>
+              <w:t>City:</w:t>
             </w:r>
           </w:p>
         </w:tc>
@@ -1077,8 +2633,13 @@
           </w:tcPr>
           <w:p>
             <w:r>
-              <w:t>Edit Town</w:t>
-            </w:r>
+              <w:t xml:space="preserve">Edit </w:t>
+            </w:r>
+            <w:proofErr w:type="spellStart"/>
+            <w:r>
+              <w:t>Town</w:t>
+            </w:r>
+            <w:proofErr w:type="spellEnd"/>
           </w:p>
         </w:tc>
       </w:tr>
@@ -1111,7 +2672,15 @@
           </w:tcPr>
           <w:p>
             <w:r>
-              <w:t>Profil picture :</w:t>
+              <w:t xml:space="preserve">Profil </w:t>
+            </w:r>
+            <w:proofErr w:type="spellStart"/>
+            <w:r>
+              <w:t>picture</w:t>
+            </w:r>
+            <w:proofErr w:type="spellEnd"/>
+            <w:r>
+              <w:t> :</w:t>
             </w:r>
           </w:p>
         </w:tc>
@@ -1147,7 +2716,49 @@
         <w:rPr>
           <w:i/>
         </w:rPr>
-        <w:t>User was successfully updated.</w:t>
+        <w:t xml:space="preserve">User </w:t>
+      </w:r>
+      <w:proofErr w:type="spellStart"/>
+      <w:r>
+        <w:rPr>
+          <w:i/>
+        </w:rPr>
+        <w:t>was</w:t>
+      </w:r>
+      <w:proofErr w:type="spellEnd"/>
+      <w:r>
+        <w:rPr>
+          <w:i/>
+        </w:rPr>
+        <w:t xml:space="preserve"> </w:t>
+      </w:r>
+      <w:proofErr w:type="spellStart"/>
+      <w:r>
+        <w:rPr>
+          <w:i/>
+        </w:rPr>
+        <w:t>successfully</w:t>
+      </w:r>
+      <w:proofErr w:type="spellEnd"/>
+      <w:r>
+        <w:rPr>
+          <w:i/>
+        </w:rPr>
+        <w:t xml:space="preserve"> </w:t>
+      </w:r>
+      <w:proofErr w:type="spellStart"/>
+      <w:r>
+        <w:rPr>
+          <w:i/>
+        </w:rPr>
+        <w:t>updated</w:t>
+      </w:r>
+      <w:proofErr w:type="spellEnd"/>
+      <w:r>
+        <w:rPr>
+          <w:i/>
+        </w:rPr>
+        <w:t>.</w:t>
       </w:r>
     </w:p>
     <w:p>
@@ -1169,10 +2780,19 @@
       <w:r>
         <w:t>Test 2</w:t>
       </w:r>
-    </w:p>
-    <w:p>
-      <w:r>
-        <w:t>Préconditions : être authentifier en tant que « test »</w:t>
+      <w:r>
+        <w:t xml:space="preserve"> : Paramètres incorrects</w:t>
+      </w:r>
+    </w:p>
+    <w:p>
+      <w:r>
+        <w:t>Préconditions : être authentifi</w:t>
+      </w:r>
+      <w:r>
+        <w:t>é</w:t>
+      </w:r>
+      <w:r>
+        <w:t xml:space="preserve"> en tant que « test »</w:t>
       </w:r>
     </w:p>
     <w:p>
@@ -1224,8 +2844,13 @@
             <w:tcW w:w="1526" w:type="dxa"/>
           </w:tcPr>
           <w:p>
-            <w:r>
-              <w:t>Birthday :</w:t>
+            <w:proofErr w:type="spellStart"/>
+            <w:r>
+              <w:t>Birthday</w:t>
+            </w:r>
+            <w:proofErr w:type="spellEnd"/>
+            <w:r>
+              <w:t>:</w:t>
             </w:r>
           </w:p>
         </w:tc>
@@ -1242,8 +2867,13 @@
             <w:tcW w:w="1526" w:type="dxa"/>
           </w:tcPr>
           <w:p>
-            <w:r>
-              <w:t>Password :</w:t>
+            <w:proofErr w:type="spellStart"/>
+            <w:r>
+              <w:t>Password</w:t>
+            </w:r>
+            <w:proofErr w:type="spellEnd"/>
+            <w:r>
+              <w:t>:</w:t>
             </w:r>
           </w:p>
         </w:tc>
@@ -1279,7 +2909,7 @@
           </w:tcPr>
           <w:p>
             <w:r>
-              <w:t>City :</w:t>
+              <w:t>City:</w:t>
             </w:r>
           </w:p>
         </w:tc>
@@ -1315,7 +2945,15 @@
           </w:tcPr>
           <w:p>
             <w:r>
-              <w:t>Profil picture :</w:t>
+              <w:t xml:space="preserve">Profil </w:t>
+            </w:r>
+            <w:proofErr w:type="spellStart"/>
+            <w:r>
+              <w:t>picture</w:t>
+            </w:r>
+            <w:proofErr w:type="spellEnd"/>
+            <w:r>
+              <w:t> :</w:t>
             </w:r>
           </w:p>
         </w:tc>
@@ -1343,11 +2981,19 @@
         <w:tab/>
         <w:t xml:space="preserve">Message : </w:t>
       </w:r>
-      <w:r>
-        <w:rPr>
-          <w:i/>
-        </w:rPr>
-        <w:t>Invalid email format</w:t>
+      <w:proofErr w:type="spellStart"/>
+      <w:r>
+        <w:rPr>
+          <w:i/>
+        </w:rPr>
+        <w:t>Invalid</w:t>
+      </w:r>
+      <w:proofErr w:type="spellEnd"/>
+      <w:r>
+        <w:rPr>
+          <w:i/>
+        </w:rPr>
+        <w:t xml:space="preserve"> email format</w:t>
       </w:r>
     </w:p>
     <w:p>
@@ -1361,7 +3007,63 @@
         <w:rPr>
           <w:i/>
         </w:rPr>
-        <w:t>The Password field is required.</w:t>
+        <w:t xml:space="preserve">The </w:t>
+      </w:r>
+      <w:proofErr w:type="spellStart"/>
+      <w:r>
+        <w:rPr>
+          <w:i/>
+        </w:rPr>
+        <w:t>Password</w:t>
+      </w:r>
+      <w:proofErr w:type="spellEnd"/>
+      <w:r>
+        <w:rPr>
+          <w:i/>
+        </w:rPr>
+        <w:t xml:space="preserve"> </w:t>
+      </w:r>
+      <w:proofErr w:type="spellStart"/>
+      <w:r>
+        <w:rPr>
+          <w:i/>
+        </w:rPr>
+        <w:t>field</w:t>
+      </w:r>
+      <w:proofErr w:type="spellEnd"/>
+      <w:r>
+        <w:rPr>
+          <w:i/>
+        </w:rPr>
+        <w:t xml:space="preserve"> </w:t>
+      </w:r>
+      <w:proofErr w:type="spellStart"/>
+      <w:r>
+        <w:rPr>
+          <w:i/>
+        </w:rPr>
+        <w:t>is</w:t>
+      </w:r>
+      <w:proofErr w:type="spellEnd"/>
+      <w:r>
+        <w:rPr>
+          <w:i/>
+        </w:rPr>
+        <w:t xml:space="preserve"> </w:t>
+      </w:r>
+      <w:proofErr w:type="spellStart"/>
+      <w:r>
+        <w:rPr>
+          <w:i/>
+        </w:rPr>
+        <w:t>required</w:t>
+      </w:r>
+      <w:proofErr w:type="spellEnd"/>
+      <w:r>
+        <w:rPr>
+          <w:i/>
+        </w:rPr>
+        <w:t>.</w:t>
       </w:r>
     </w:p>
     <w:p>
@@ -1375,7 +3077,49 @@
         <w:rPr>
           <w:i/>
         </w:rPr>
-        <w:t>The Description field is required.</w:t>
+        <w:t xml:space="preserve">The Description </w:t>
+      </w:r>
+      <w:proofErr w:type="spellStart"/>
+      <w:r>
+        <w:rPr>
+          <w:i/>
+        </w:rPr>
+        <w:t>field</w:t>
+      </w:r>
+      <w:proofErr w:type="spellEnd"/>
+      <w:r>
+        <w:rPr>
+          <w:i/>
+        </w:rPr>
+        <w:t xml:space="preserve"> </w:t>
+      </w:r>
+      <w:proofErr w:type="spellStart"/>
+      <w:r>
+        <w:rPr>
+          <w:i/>
+        </w:rPr>
+        <w:t>is</w:t>
+      </w:r>
+      <w:proofErr w:type="spellEnd"/>
+      <w:r>
+        <w:rPr>
+          <w:i/>
+        </w:rPr>
+        <w:t xml:space="preserve"> </w:t>
+      </w:r>
+      <w:proofErr w:type="spellStart"/>
+      <w:r>
+        <w:rPr>
+          <w:i/>
+        </w:rPr>
+        <w:t>required</w:t>
+      </w:r>
+      <w:proofErr w:type="spellEnd"/>
+      <w:r>
+        <w:rPr>
+          <w:i/>
+        </w:rPr>
+        <w:t>.</w:t>
       </w:r>
     </w:p>
     <w:p>
@@ -1395,21 +3139,31 @@
       <w:r>
         <w:t>modifié dans la base de données</w:t>
       </w:r>
+      <w:r>
+        <w:br w:type="page"/>
+      </w:r>
     </w:p>
     <w:p>
       <w:pPr>
         <w:pStyle w:val="Titre3"/>
       </w:pPr>
       <w:r>
+        <w:lastRenderedPageBreak/>
         <w:t>Test 3</w:t>
       </w:r>
+      <w:r>
+        <w:t xml:space="preserve"> : Utilisateur pas authentifié</w:t>
+      </w:r>
     </w:p>
     <w:p>
       <w:r>
         <w:t xml:space="preserve">Préconditions : ne pas </w:t>
       </w:r>
       <w:r>
-        <w:t>être authentifier</w:t>
+        <w:t>être authentifi</w:t>
+      </w:r>
+      <w:r>
+        <w:t>é</w:t>
       </w:r>
     </w:p>
     <w:p>
@@ -1433,9 +3187,11 @@
       <w:pPr>
         <w:pStyle w:val="Titre2"/>
       </w:pPr>
+      <w:bookmarkStart w:id="8" w:name="_Toc417329627"/>
       <w:r>
         <w:t>Suppression utilisateur</w:t>
       </w:r>
+      <w:bookmarkEnd w:id="8"/>
     </w:p>
     <w:p>
       <w:r>
@@ -1449,7 +3205,6 @@
     </w:p>
     <w:p>
       <w:r>
-        <w:lastRenderedPageBreak/>
         <w:t>Préconditions : Avoir créé l’utilisateur « test »</w:t>
       </w:r>
     </w:p>
@@ -1460,10 +3215,19 @@
       <w:r>
         <w:t>Test</w:t>
       </w:r>
-    </w:p>
-    <w:p>
-      <w:r>
-        <w:t>Préconditions : être authentifier en tant que « test »</w:t>
+      <w:r>
+        <w:t> : Suppression</w:t>
+      </w:r>
+    </w:p>
+    <w:p>
+      <w:r>
+        <w:t>Préconditions : être authentifi</w:t>
+      </w:r>
+      <w:r>
+        <w:t>é</w:t>
+      </w:r>
+      <w:r>
+        <w:t xml:space="preserve"> en tant que « test »</w:t>
       </w:r>
     </w:p>
     <w:p>
@@ -1497,17 +3261,11 @@
       <w:pPr>
         <w:pStyle w:val="Titre1"/>
       </w:pPr>
+      <w:bookmarkStart w:id="9" w:name="_Toc417329628"/>
       <w:r>
         <w:t>Se connecter /se déconnecter</w:t>
       </w:r>
-    </w:p>
-    <w:p>
-      <w:r>
-        <w:t>Un utilisateur non authentifié</w:t>
-      </w:r>
-      <w:r>
-        <w:t xml:space="preserve"> peut s’authentifier pour accéder à son compte</w:t>
-      </w:r>
+      <w:bookmarkEnd w:id="9"/>
     </w:p>
     <w:p>
       <w:r>
@@ -1530,17 +3288,29 @@
       <w:pPr>
         <w:pStyle w:val="Titre2"/>
       </w:pPr>
+      <w:bookmarkStart w:id="10" w:name="_Toc417329629"/>
       <w:r>
         <w:t>Login</w:t>
       </w:r>
+      <w:bookmarkEnd w:id="10"/>
+    </w:p>
+    <w:p>
+      <w:r>
+        <w:t>Un utilisateur non authentifié peut s’authentifier pour accéder à son compte</w:t>
+      </w:r>
     </w:p>
     <w:p>
       <w:r>
         <w:t>Action : Se connecter avec le formulaire de login (</w:t>
       </w:r>
       <w:r>
-        <w:t>/login.xhtml</w:t>
-      </w:r>
+        <w:t>/</w:t>
+      </w:r>
+      <w:proofErr w:type="spellStart"/>
+      <w:r>
+        <w:t>login.xhtml</w:t>
+      </w:r>
+      <w:proofErr w:type="spellEnd"/>
       <w:r>
         <w:t>)</w:t>
       </w:r>
@@ -1557,6 +3327,9 @@
       </w:r>
       <w:r>
         <w:t>1</w:t>
+      </w:r>
+      <w:r>
+        <w:t xml:space="preserve"> : Correct</w:t>
       </w:r>
     </w:p>
     <w:p>
@@ -1580,8 +3353,13 @@
             <w:tcW w:w="4606" w:type="dxa"/>
           </w:tcPr>
           <w:p>
-            <w:r>
-              <w:t>Username:</w:t>
+            <w:proofErr w:type="spellStart"/>
+            <w:r>
+              <w:t>Username</w:t>
+            </w:r>
+            <w:proofErr w:type="spellEnd"/>
+            <w:r>
+              <w:t>:</w:t>
             </w:r>
           </w:p>
         </w:tc>
@@ -1602,8 +3380,13 @@
             <w:tcW w:w="4606" w:type="dxa"/>
           </w:tcPr>
           <w:p>
-            <w:r>
-              <w:t>Password :</w:t>
+            <w:proofErr w:type="spellStart"/>
+            <w:r>
+              <w:t>Password</w:t>
+            </w:r>
+            <w:proofErr w:type="spellEnd"/>
+            <w:r>
+              <w:t>:</w:t>
             </w:r>
           </w:p>
         </w:tc>
@@ -1634,13 +3417,31 @@
     <w:p>
       <w:r>
         <w:tab/>
-        <w:t>Affichage du nom d’utilisateur dans la navbar</w:t>
-      </w:r>
+        <w:t xml:space="preserve">Affichage du nom d’utilisateur dans la </w:t>
+      </w:r>
+      <w:proofErr w:type="spellStart"/>
+      <w:r>
+        <w:t>navbar</w:t>
+      </w:r>
+      <w:proofErr w:type="spellEnd"/>
     </w:p>
     <w:p>
       <w:r>
         <w:tab/>
-        <w:t>Accès à la zone securePoor</w:t>
+        <w:t xml:space="preserve">Accès à la zone </w:t>
+      </w:r>
+      <w:proofErr w:type="spellStart"/>
+      <w:r>
+        <w:t>poorS</w:t>
+      </w:r>
+      <w:r>
+        <w:t>ecure</w:t>
+      </w:r>
+      <w:proofErr w:type="spellEnd"/>
+    </w:p>
+    <w:p>
+      <w:r>
+        <w:br w:type="page"/>
       </w:r>
     </w:p>
     <w:p>
@@ -1648,6 +3449,7 @@
         <w:pStyle w:val="Titre3"/>
       </w:pPr>
       <w:r>
+        <w:lastRenderedPageBreak/>
         <w:t>T</w:t>
       </w:r>
       <w:r>
@@ -1655,6 +3457,9 @@
       </w:r>
       <w:r>
         <w:t>2</w:t>
+      </w:r>
+      <w:r>
+        <w:t> : Incorrect</w:t>
       </w:r>
     </w:p>
     <w:p>
@@ -1678,8 +3483,13 @@
             <w:tcW w:w="4606" w:type="dxa"/>
           </w:tcPr>
           <w:p>
-            <w:r>
-              <w:t>Username:</w:t>
+            <w:proofErr w:type="spellStart"/>
+            <w:r>
+              <w:t>Username</w:t>
+            </w:r>
+            <w:proofErr w:type="spellEnd"/>
+            <w:r>
+              <w:t>:</w:t>
             </w:r>
           </w:p>
         </w:tc>
@@ -1700,8 +3510,13 @@
             <w:tcW w:w="4606" w:type="dxa"/>
           </w:tcPr>
           <w:p>
-            <w:r>
-              <w:t>Password :</w:t>
+            <w:proofErr w:type="spellStart"/>
+            <w:r>
+              <w:t>Password</w:t>
+            </w:r>
+            <w:proofErr w:type="spellEnd"/>
+            <w:r>
+              <w:t> :</w:t>
             </w:r>
           </w:p>
         </w:tc>
@@ -1710,9 +3525,11 @@
             <w:tcW w:w="4606" w:type="dxa"/>
           </w:tcPr>
           <w:p>
+            <w:proofErr w:type="spellStart"/>
             <w:r>
               <w:t>jambonPoulet</w:t>
             </w:r>
+            <w:proofErr w:type="spellEnd"/>
           </w:p>
         </w:tc>
       </w:tr>
@@ -1728,9 +3545,11 @@
         <w:tab/>
         <w:t>Redirection sur une page d’erreur (</w:t>
       </w:r>
+      <w:proofErr w:type="spellStart"/>
       <w:r>
         <w:t>j_security_check</w:t>
       </w:r>
+      <w:proofErr w:type="spellEnd"/>
       <w:r>
         <w:t>)</w:t>
       </w:r>
@@ -1738,15 +3557,40 @@
     <w:p>
       <w:r>
         <w:tab/>
-        <w:t>Error login</w:t>
+      </w:r>
+      <w:proofErr w:type="spellStart"/>
+      <w:r>
+        <w:t>Error</w:t>
+      </w:r>
+      <w:proofErr w:type="spellEnd"/>
+      <w:r>
+        <w:t xml:space="preserve"> login</w:t>
       </w:r>
     </w:p>
     <w:p>
       <w:pPr>
         <w:pStyle w:val="Titre2"/>
       </w:pPr>
-      <w:r>
-        <w:t xml:space="preserve">Logout </w:t>
+      <w:bookmarkStart w:id="11" w:name="_Toc417329630"/>
+      <w:proofErr w:type="spellStart"/>
+      <w:r>
+        <w:t>Logout</w:t>
+      </w:r>
+      <w:bookmarkEnd w:id="11"/>
+      <w:proofErr w:type="spellEnd"/>
+      <w:r>
+        <w:t xml:space="preserve"> </w:t>
+      </w:r>
+    </w:p>
+    <w:p>
+      <w:r>
+        <w:t>Un utilisateur connecté au site peut se déconnect</w:t>
+      </w:r>
+      <w:r>
+        <w:t>er</w:t>
+      </w:r>
+      <w:r>
+        <w:t>.</w:t>
       </w:r>
     </w:p>
     <w:p>
@@ -1770,8 +3614,10 @@
         <w:pStyle w:val="Titre3"/>
       </w:pPr>
       <w:r>
-        <w:lastRenderedPageBreak/>
-        <w:t>Test 1</w:t>
+        <w:t xml:space="preserve">Test : </w:t>
+      </w:r>
+      <w:r>
+        <w:t>Déconnexion</w:t>
       </w:r>
     </w:p>
     <w:p>
@@ -1802,31 +3648,46 @@
         <w:t>Déconnexion du site</w:t>
       </w:r>
     </w:p>
-    <w:p/>
     <w:p>
       <w:pPr>
         <w:pStyle w:val="Titre1"/>
       </w:pPr>
+      <w:bookmarkStart w:id="12" w:name="_Toc417329631"/>
       <w:r>
         <w:t>CR Message</w:t>
       </w:r>
+      <w:bookmarkEnd w:id="12"/>
     </w:p>
     <w:p>
       <w:pPr>
         <w:pStyle w:val="Titre2"/>
       </w:pPr>
+      <w:bookmarkStart w:id="13" w:name="_Toc417329632"/>
       <w:r>
         <w:t>Créer message</w:t>
       </w:r>
-    </w:p>
-    <w:p>
-      <w:r>
-        <w:t>Un utilisateur authentifier peut envoyer un message à un autre utilisateur.</w:t>
-      </w:r>
-    </w:p>
-    <w:p>
-      <w:r>
-        <w:t>Pré condition : Etre</w:t>
+      <w:bookmarkEnd w:id="13"/>
+    </w:p>
+    <w:p>
+      <w:r>
+        <w:t>Un utilisateur authentifi</w:t>
+      </w:r>
+      <w:r>
+        <w:t>é</w:t>
+      </w:r>
+      <w:r>
+        <w:t xml:space="preserve"> peut envoyer un message à un autre utilisateur.</w:t>
+      </w:r>
+    </w:p>
+    <w:p>
+      <w:r>
+        <w:t xml:space="preserve">Pré condition : </w:t>
+      </w:r>
+      <w:r>
+        <w:t>Ê</w:t>
+      </w:r>
+      <w:r>
+        <w:t>tre</w:t>
       </w:r>
       <w:r>
         <w:t xml:space="preserve"> authentifié en tant que « test »</w:t>
@@ -1840,7 +3701,23 @@
         <w:t xml:space="preserve"> </w:t>
       </w:r>
       <w:r>
-        <w:t>Créer un nouveau message (secureUser/Message/create.xhtml)</w:t>
+        <w:t>Créer un nouveau message (</w:t>
+      </w:r>
+      <w:proofErr w:type="spellStart"/>
+      <w:r>
+        <w:t>secureUser</w:t>
+      </w:r>
+      <w:proofErr w:type="spellEnd"/>
+      <w:r>
+        <w:t>/Message/</w:t>
+      </w:r>
+      <w:proofErr w:type="spellStart"/>
+      <w:r>
+        <w:t>create.xhtml</w:t>
+      </w:r>
+      <w:proofErr w:type="spellEnd"/>
+      <w:r>
+        <w:t>)</w:t>
       </w:r>
     </w:p>
     <w:p>
@@ -1854,7 +3731,10 @@
         <w:t xml:space="preserve">est </w:t>
       </w:r>
       <w:r>
-        <w:t>1 </w:t>
+        <w:t>1</w:t>
+      </w:r>
+      <w:r>
+        <w:t> : Cas optimal</w:t>
       </w:r>
     </w:p>
     <w:p>
@@ -1911,7 +3791,15 @@
           </w:tcPr>
           <w:p>
             <w:r>
-              <w:t>Salut joé, ton profil me plait</w:t>
+              <w:t xml:space="preserve">Salut </w:t>
+            </w:r>
+            <w:proofErr w:type="spellStart"/>
+            <w:r>
+              <w:t>joé</w:t>
+            </w:r>
+            <w:proofErr w:type="spellEnd"/>
+            <w:r>
+              <w:t>, ton profil me plait</w:t>
             </w:r>
           </w:p>
         </w:tc>
@@ -1932,7 +3820,13 @@
     <w:p>
       <w:r>
         <w:tab/>
-        <w:t>Nouvelle entrée dans la base de donnée</w:t>
+        <w:t xml:space="preserve">Nouvelle entrée dans la base de </w:t>
+      </w:r>
+      <w:r>
+        <w:t>données</w:t>
+      </w:r>
+      <w:r>
+        <w:br w:type="page"/>
       </w:r>
     </w:p>
     <w:p>
@@ -1940,6 +3834,7 @@
         <w:pStyle w:val="Titre3"/>
       </w:pPr>
       <w:r>
+        <w:lastRenderedPageBreak/>
         <w:t>T</w:t>
       </w:r>
       <w:r>
@@ -1947,6 +3842,9 @@
       </w:r>
       <w:r>
         <w:t>2</w:t>
+      </w:r>
+      <w:r>
+        <w:t> : Pas de destinataire</w:t>
       </w:r>
     </w:p>
     <w:p>
@@ -2015,6 +3913,119 @@
       </w:r>
     </w:p>
     <w:p>
+      <w:r>
+        <w:tab/>
+      </w:r>
+      <w:r>
+        <w:t>Destinataire obligatoire</w:t>
+      </w:r>
+    </w:p>
+    <w:p/>
+    <w:p>
+      <w:pPr>
+        <w:pStyle w:val="Titre2"/>
+      </w:pPr>
+      <w:bookmarkStart w:id="14" w:name="_Toc417329633"/>
+      <w:r>
+        <w:t>Voir message</w:t>
+      </w:r>
+      <w:bookmarkEnd w:id="14"/>
+    </w:p>
+    <w:p>
+      <w:r>
+        <w:t>Un utilisateur authentifi</w:t>
+      </w:r>
+      <w:r>
+        <w:t>é</w:t>
+      </w:r>
+      <w:r>
+        <w:t xml:space="preserve"> peut voir les messages </w:t>
+      </w:r>
+      <w:r>
+        <w:t>reçus d</w:t>
+      </w:r>
+      <w:r>
+        <w:t>es</w:t>
+      </w:r>
+      <w:r>
+        <w:t xml:space="preserve"> autre</w:t>
+      </w:r>
+      <w:r>
+        <w:t>s</w:t>
+      </w:r>
+      <w:r>
+        <w:t xml:space="preserve"> utilisateur</w:t>
+      </w:r>
+      <w:r>
+        <w:t>s</w:t>
+      </w:r>
+      <w:r>
+        <w:t>.</w:t>
+      </w:r>
+    </w:p>
+    <w:p>
+      <w:r>
+        <w:t xml:space="preserve">Pré condition : </w:t>
+      </w:r>
+      <w:r>
+        <w:t>Ê</w:t>
+      </w:r>
+      <w:r>
+        <w:t>tre authentifié en tant que « test »</w:t>
+      </w:r>
+    </w:p>
+    <w:p>
+      <w:r>
+        <w:t>Action : visualiser un nouveau message (</w:t>
+      </w:r>
+      <w:proofErr w:type="spellStart"/>
+      <w:r>
+        <w:t>secureUser</w:t>
+      </w:r>
+      <w:proofErr w:type="spellEnd"/>
+      <w:r>
+        <w:t>/Message/</w:t>
+      </w:r>
+      <w:proofErr w:type="spellStart"/>
+      <w:r>
+        <w:t>List.xhtml</w:t>
+      </w:r>
+      <w:proofErr w:type="spellEnd"/>
+      <w:r>
+        <w:t>)</w:t>
+      </w:r>
+    </w:p>
+    <w:p>
+      <w:pPr>
+        <w:pStyle w:val="Titre3"/>
+      </w:pPr>
+      <w:r>
+        <w:t>T</w:t>
+      </w:r>
+      <w:r>
+        <w:t>est</w:t>
+      </w:r>
+      <w:r>
+        <w:t> : Affichage liste message</w:t>
+      </w:r>
+    </w:p>
+    <w:p>
+      <w:r>
+        <w:t>Entrées :</w:t>
+      </w:r>
+    </w:p>
+    <w:p>
+      <w:r>
+        <w:tab/>
+        <w:t>Aucune</w:t>
+      </w:r>
+    </w:p>
+    <w:p>
+      <w:r>
+        <w:t>Sorties :</w:t>
+      </w:r>
+    </w:p>
+    <w:p>
       <w:pPr>
         <w:rPr>
           <w:rFonts w:ascii="Arial" w:eastAsia="Times New Roman" w:hAnsi="Arial" w:cs="Arial"/>
@@ -2025,125 +4036,37 @@
         <w:tab/>
       </w:r>
       <w:r>
-        <w:rPr>
-          <w:rFonts w:ascii="Arial" w:eastAsia="Times New Roman" w:hAnsi="Arial" w:cs="Arial"/>
-          <w:lang w:eastAsia="fr-CH"/>
-        </w:rPr>
-        <w:t>Destinataire obligatoire</w:t>
-      </w:r>
-    </w:p>
-    <w:p/>
+        <w:t>Visuel uniquement, liste des messages dont le destinataire est « test »</w:t>
+      </w:r>
+    </w:p>
+    <w:p>
+      <w:pPr>
+        <w:pStyle w:val="Titre1"/>
+      </w:pPr>
+      <w:bookmarkStart w:id="15" w:name="_Toc417329634"/>
+      <w:r>
+        <w:t>Test performance</w:t>
+      </w:r>
+      <w:bookmarkEnd w:id="15"/>
+    </w:p>
     <w:p>
       <w:pPr>
         <w:pStyle w:val="Titre2"/>
       </w:pPr>
-      <w:r>
-        <w:t>Voir message</w:t>
-      </w:r>
-    </w:p>
-    <w:p>
-      <w:r>
-        <w:t xml:space="preserve">Un utilisateur authentifier peut voir les messages </w:t>
-      </w:r>
-      <w:r>
-        <w:t>reçus d</w:t>
-      </w:r>
-      <w:r>
-        <w:t>es</w:t>
-      </w:r>
-      <w:r>
-        <w:t xml:space="preserve"> autre</w:t>
-      </w:r>
-      <w:r>
-        <w:t>s</w:t>
-      </w:r>
-      <w:bookmarkStart w:id="0" w:name="_GoBack"/>
-      <w:bookmarkEnd w:id="0"/>
-      <w:r>
-        <w:t xml:space="preserve"> utilisateur</w:t>
-      </w:r>
-      <w:r>
-        <w:t>s</w:t>
-      </w:r>
-      <w:r>
-        <w:t>.</w:t>
-      </w:r>
-    </w:p>
-    <w:p>
-      <w:r>
-        <w:t>Pré condition : Etre authentifié en tant que « test »</w:t>
-      </w:r>
-    </w:p>
-    <w:p>
-      <w:r>
-        <w:lastRenderedPageBreak/>
-        <w:t>Action : visualiser un nouveau message (secureUser/Message/List.xhtml)</w:t>
-      </w:r>
-    </w:p>
-    <w:p>
-      <w:pPr>
-        <w:pStyle w:val="Titre3"/>
-      </w:pPr>
-      <w:r>
-        <w:t>T</w:t>
-      </w:r>
-      <w:r>
-        <w:t xml:space="preserve">est </w:t>
-      </w:r>
-      <w:r>
-        <w:t>1</w:t>
-      </w:r>
-    </w:p>
-    <w:p>
-      <w:r>
-        <w:t>Entrées :</w:t>
-      </w:r>
-    </w:p>
-    <w:p>
-      <w:r>
-        <w:tab/>
-        <w:t>Aucune</w:t>
-      </w:r>
-    </w:p>
-    <w:p>
-      <w:r>
-        <w:t>Sorties :</w:t>
-      </w:r>
-    </w:p>
-    <w:p>
-      <w:pPr>
-        <w:rPr>
-          <w:rFonts w:ascii="Arial" w:eastAsia="Times New Roman" w:hAnsi="Arial" w:cs="Arial"/>
-          <w:lang w:eastAsia="fr-CH"/>
-        </w:rPr>
-      </w:pPr>
-      <w:r>
-        <w:tab/>
-      </w:r>
-      <w:r>
-        <w:rPr>
-          <w:rFonts w:ascii="Arial" w:eastAsia="Times New Roman" w:hAnsi="Arial" w:cs="Arial"/>
-          <w:lang w:eastAsia="fr-CH"/>
-        </w:rPr>
-        <w:t>Visuel uniquement, liste des messages dont le destinataire est « test »</w:t>
-      </w:r>
-    </w:p>
-    <w:p/>
-    <w:p>
-      <w:pPr>
-        <w:pStyle w:val="Titre1"/>
-      </w:pPr>
-      <w:r>
-        <w:t>Test performance</w:t>
-      </w:r>
-    </w:p>
-    <w:p>
-      <w:pPr>
-        <w:pStyle w:val="Titre2"/>
-      </w:pPr>
-      <w:r>
-        <w:t>Test connexion simultanée</w:t>
-      </w:r>
+      <w:bookmarkStart w:id="16" w:name="_Toc417329635"/>
+      <w:r>
+        <w:t>Test</w:t>
+      </w:r>
+      <w:r>
+        <w:t> </w:t>
+      </w:r>
+      <w:r>
+        <w:t>c</w:t>
+      </w:r>
+      <w:r>
+        <w:t>onnexion simultanée</w:t>
+      </w:r>
+      <w:bookmarkEnd w:id="16"/>
     </w:p>
     <w:p>
       <w:r>
@@ -2182,8 +4105,13 @@
             <w:tcW w:w="4606" w:type="dxa"/>
           </w:tcPr>
           <w:p>
-            <w:r>
-              <w:t>Username:</w:t>
+            <w:proofErr w:type="spellStart"/>
+            <w:r>
+              <w:t>Username</w:t>
+            </w:r>
+            <w:proofErr w:type="spellEnd"/>
+            <w:r>
+              <w:t>:</w:t>
             </w:r>
           </w:p>
         </w:tc>
@@ -2192,6 +4120,11 @@
             <w:tcW w:w="4606" w:type="dxa"/>
           </w:tcPr>
           <w:p>
+            <w:pPr>
+              <w:tabs>
+                <w:tab w:val="left" w:pos="1695"/>
+              </w:tabs>
+            </w:pPr>
             <w:r>
               <w:t>test</w:t>
             </w:r>
@@ -2204,8 +4137,13 @@
             <w:tcW w:w="4606" w:type="dxa"/>
           </w:tcPr>
           <w:p>
-            <w:r>
-              <w:t>Password :</w:t>
+            <w:proofErr w:type="spellStart"/>
+            <w:r>
+              <w:t>Password</w:t>
+            </w:r>
+            <w:proofErr w:type="spellEnd"/>
+            <w:r>
+              <w:t>:</w:t>
             </w:r>
           </w:p>
         </w:tc>
@@ -2214,8 +4152,13 @@
             <w:tcW w:w="4606" w:type="dxa"/>
           </w:tcPr>
           <w:p>
-            <w:r>
-              <w:t>123456789</w:t>
+            <w:pPr>
+              <w:tabs>
+                <w:tab w:val="center" w:pos="2195"/>
+              </w:tabs>
+            </w:pPr>
+            <w:r>
+              <w:t>12345678</w:t>
             </w:r>
           </w:p>
         </w:tc>
@@ -2227,7 +4170,7 @@
           </w:tcPr>
           <w:p>
             <w:r>
-              <w:t>nombre utilisateur</w:t>
+              <w:t>nombre utilisateur :</w:t>
             </w:r>
           </w:p>
         </w:tc>
@@ -2238,6 +4181,28 @@
           <w:p>
             <w:r>
               <w:t>100</w:t>
+            </w:r>
+          </w:p>
+        </w:tc>
+      </w:tr>
+      <w:tr>
+        <w:tc>
+          <w:tcPr>
+            <w:tcW w:w="4606" w:type="dxa"/>
+          </w:tcPr>
+          <w:p>
+            <w:r>
+              <w:t>nombre d’itérations :</w:t>
+            </w:r>
+          </w:p>
+        </w:tc>
+        <w:tc>
+          <w:tcPr>
+            <w:tcW w:w="4606" w:type="dxa"/>
+          </w:tcPr>
+          <w:p>
+            <w:r>
+              <w:t>10</w:t>
             </w:r>
           </w:p>
         </w:tc>
@@ -2250,20 +4215,44 @@
       </w:r>
     </w:p>
     <w:p>
-      <w:r>
-        <w:tab/>
-        <w:t>Temps de réponse :</w:t>
-      </w:r>
-    </w:p>
-    <w:p>
-      <w:pPr>
-        <w:tabs>
-          <w:tab w:val="left" w:pos="2025"/>
-        </w:tabs>
-      </w:pPr>
-    </w:p>
-    <w:p/>
+      <w:pPr>
+        <w:ind w:left="705"/>
+      </w:pPr>
+      <w:r>
+        <w:t xml:space="preserve">Temps de </w:t>
+      </w:r>
+      <w:r>
+        <w:t>débit</w:t>
+      </w:r>
+      <w:r>
+        <w:br/>
+        <w:t>Tem</w:t>
+      </w:r>
+      <w:r>
+        <w:t xml:space="preserve">ps moyen pour l’opération </w:t>
+      </w:r>
+      <w:r>
+        <w:br/>
+        <w:t>Temp</w:t>
+      </w:r>
+      <w:r>
+        <w:t xml:space="preserve">s minimum pour l’opération  </w:t>
+      </w:r>
+      <w:r>
+        <w:br/>
+        <w:t>Temps</w:t>
+      </w:r>
+      <w:r>
+        <w:t xml:space="preserve"> maximum pour l’opération</w:t>
+      </w:r>
+    </w:p>
     <w:sectPr>
+      <w:headerReference w:type="even" r:id="rId9"/>
+      <w:headerReference w:type="default" r:id="rId10"/>
+      <w:footerReference w:type="even" r:id="rId11"/>
+      <w:footerReference w:type="default" r:id="rId12"/>
+      <w:headerReference w:type="first" r:id="rId13"/>
+      <w:footerReference w:type="first" r:id="rId14"/>
       <w:pgSz w:w="11906" w:h="16838"/>
       <w:pgMar w:top="1417" w:right="1417" w:bottom="1417" w:left="1417" w:header="708" w:footer="708" w:gutter="0"/>
       <w:cols w:space="708"/>
@@ -2271,6 +4260,349 @@
     </w:sectPr>
   </w:body>
 </w:document>
+</file>
+
+<file path=word/endnotes.xml><?xml version="1.0" encoding="utf-8"?>
+<w:endnotes xmlns:wpc="http://schemas.microsoft.com/office/word/2010/wordprocessingCanvas" xmlns:mc="http://schemas.openxmlformats.org/markup-compatibility/2006" xmlns:o="urn:schemas-microsoft-com:office:office" xmlns:r="http://schemas.openxmlformats.org/officeDocument/2006/relationships" xmlns:m="http://schemas.openxmlformats.org/officeDocument/2006/math" xmlns:v="urn:schemas-microsoft-com:vml" xmlns:wp14="http://schemas.microsoft.com/office/word/2010/wordprocessingDrawing" xmlns:wp="http://schemas.openxmlformats.org/drawingml/2006/wordprocessingDrawing" xmlns:w10="urn:schemas-microsoft-com:office:word" xmlns:w="http://schemas.openxmlformats.org/wordprocessingml/2006/main" xmlns:w14="http://schemas.microsoft.com/office/word/2010/wordml" xmlns:wpg="http://schemas.microsoft.com/office/word/2010/wordprocessingGroup" xmlns:wpi="http://schemas.microsoft.com/office/word/2010/wordprocessingInk" xmlns:wne="http://schemas.microsoft.com/office/word/2006/wordml" xmlns:wps="http://schemas.microsoft.com/office/word/2010/wordprocessingShape" mc:Ignorable="w14 wp14">
+  <w:endnote w:type="separator" w:id="-1">
+    <w:p>
+      <w:pPr>
+        <w:spacing w:after="0" w:line="240" w:lineRule="auto"/>
+      </w:pPr>
+      <w:r>
+        <w:separator/>
+      </w:r>
+    </w:p>
+  </w:endnote>
+  <w:endnote w:type="continuationSeparator" w:id="0">
+    <w:p>
+      <w:pPr>
+        <w:spacing w:after="0" w:line="240" w:lineRule="auto"/>
+      </w:pPr>
+      <w:r>
+        <w:continuationSeparator/>
+      </w:r>
+    </w:p>
+  </w:endnote>
+</w:endnotes>
+</file>
+
+<file path=word/footer1.xml><?xml version="1.0" encoding="utf-8"?>
+<w:ftr xmlns:wpc="http://schemas.microsoft.com/office/word/2010/wordprocessingCanvas" xmlns:mc="http://schemas.openxmlformats.org/markup-compatibility/2006" xmlns:o="urn:schemas-microsoft-com:office:office" xmlns:r="http://schemas.openxmlformats.org/officeDocument/2006/relationships" xmlns:m="http://schemas.openxmlformats.org/officeDocument/2006/math" xmlns:v="urn:schemas-microsoft-com:vml" xmlns:wp14="http://schemas.microsoft.com/office/word/2010/wordprocessingDrawing" xmlns:wp="http://schemas.openxmlformats.org/drawingml/2006/wordprocessingDrawing" xmlns:w10="urn:schemas-microsoft-com:office:word" xmlns:w="http://schemas.openxmlformats.org/wordprocessingml/2006/main" xmlns:w14="http://schemas.microsoft.com/office/word/2010/wordml" xmlns:wpg="http://schemas.microsoft.com/office/word/2010/wordprocessingGroup" xmlns:wpi="http://schemas.microsoft.com/office/word/2010/wordprocessingInk" xmlns:wne="http://schemas.microsoft.com/office/word/2006/wordml" xmlns:wps="http://schemas.microsoft.com/office/word/2010/wordprocessingShape" mc:Ignorable="w14 wp14">
+  <w:p>
+    <w:pPr>
+      <w:pStyle w:val="Pieddepage"/>
+    </w:pPr>
+  </w:p>
+</w:ftr>
+</file>
+
+<file path=word/footer2.xml><?xml version="1.0" encoding="utf-8"?>
+<w:ftr xmlns:wpc="http://schemas.microsoft.com/office/word/2010/wordprocessingCanvas" xmlns:mc="http://schemas.openxmlformats.org/markup-compatibility/2006" xmlns:o="urn:schemas-microsoft-com:office:office" xmlns:r="http://schemas.openxmlformats.org/officeDocument/2006/relationships" xmlns:m="http://schemas.openxmlformats.org/officeDocument/2006/math" xmlns:v="urn:schemas-microsoft-com:vml" xmlns:wp14="http://schemas.microsoft.com/office/word/2010/wordprocessingDrawing" xmlns:wp="http://schemas.openxmlformats.org/drawingml/2006/wordprocessingDrawing" xmlns:w10="urn:schemas-microsoft-com:office:word" xmlns:w="http://schemas.openxmlformats.org/wordprocessingml/2006/main" xmlns:w14="http://schemas.microsoft.com/office/word/2010/wordml" xmlns:wpg="http://schemas.microsoft.com/office/word/2010/wordprocessingGroup" xmlns:wpi="http://schemas.microsoft.com/office/word/2010/wordprocessingInk" xmlns:wne="http://schemas.microsoft.com/office/word/2006/wordml" xmlns:wps="http://schemas.microsoft.com/office/word/2010/wordprocessingShape" mc:Ignorable="w14 wp14">
+  <w:p>
+    <w:pPr>
+      <w:pStyle w:val="Pieddepage"/>
+    </w:pPr>
+    <w:r>
+      <w:t>12.04.15</w:t>
+    </w:r>
+    <w:r>
+      <w:tab/>
+    </w:r>
+    <w:r>
+      <w:tab/>
+    </w:r>
+    <w:r>
+      <w:rPr>
+        <w:lang w:val="fr-FR"/>
+      </w:rPr>
+      <w:t xml:space="preserve">Page </w:t>
+    </w:r>
+    <w:r>
+      <w:rPr>
+        <w:b/>
+      </w:rPr>
+      <w:fldChar w:fldCharType="begin"/>
+    </w:r>
+    <w:r>
+      <w:rPr>
+        <w:b/>
+      </w:rPr>
+      <w:instrText>PAGE  \* Arabic  \* MERGEFORMAT</w:instrText>
+    </w:r>
+    <w:r>
+      <w:rPr>
+        <w:b/>
+      </w:rPr>
+      <w:fldChar w:fldCharType="separate"/>
+    </w:r>
+    <w:r>
+      <w:rPr>
+        <w:b/>
+        <w:noProof/>
+        <w:lang w:val="fr-FR"/>
+      </w:rPr>
+      <w:t>1</w:t>
+    </w:r>
+    <w:r>
+      <w:rPr>
+        <w:b/>
+      </w:rPr>
+      <w:fldChar w:fldCharType="end"/>
+    </w:r>
+    <w:r>
+      <w:rPr>
+        <w:lang w:val="fr-FR"/>
+      </w:rPr>
+      <w:t xml:space="preserve"> sur </w:t>
+    </w:r>
+    <w:r>
+      <w:rPr>
+        <w:b/>
+      </w:rPr>
+      <w:fldChar w:fldCharType="begin"/>
+    </w:r>
+    <w:r>
+      <w:rPr>
+        <w:b/>
+      </w:rPr>
+      <w:instrText>NUMPAGES  \* Arabic  \* MERGEFORMAT</w:instrText>
+    </w:r>
+    <w:r>
+      <w:rPr>
+        <w:b/>
+      </w:rPr>
+      <w:fldChar w:fldCharType="separate"/>
+    </w:r>
+    <w:r>
+      <w:rPr>
+        <w:b/>
+        <w:noProof/>
+        <w:lang w:val="fr-FR"/>
+      </w:rPr>
+      <w:t>7</w:t>
+    </w:r>
+    <w:r>
+      <w:rPr>
+        <w:b/>
+      </w:rPr>
+      <w:fldChar w:fldCharType="end"/>
+    </w:r>
+  </w:p>
+</w:ftr>
+</file>
+
+<file path=word/footer3.xml><?xml version="1.0" encoding="utf-8"?>
+<w:ftr xmlns:wpc="http://schemas.microsoft.com/office/word/2010/wordprocessingCanvas" xmlns:mc="http://schemas.openxmlformats.org/markup-compatibility/2006" xmlns:o="urn:schemas-microsoft-com:office:office" xmlns:r="http://schemas.openxmlformats.org/officeDocument/2006/relationships" xmlns:m="http://schemas.openxmlformats.org/officeDocument/2006/math" xmlns:v="urn:schemas-microsoft-com:vml" xmlns:wp14="http://schemas.microsoft.com/office/word/2010/wordprocessingDrawing" xmlns:wp="http://schemas.openxmlformats.org/drawingml/2006/wordprocessingDrawing" xmlns:w10="urn:schemas-microsoft-com:office:word" xmlns:w="http://schemas.openxmlformats.org/wordprocessingml/2006/main" xmlns:w14="http://schemas.microsoft.com/office/word/2010/wordml" xmlns:wpg="http://schemas.microsoft.com/office/word/2010/wordprocessingGroup" xmlns:wpi="http://schemas.microsoft.com/office/word/2010/wordprocessingInk" xmlns:wne="http://schemas.microsoft.com/office/word/2006/wordml" xmlns:wps="http://schemas.microsoft.com/office/word/2010/wordprocessingShape" mc:Ignorable="w14 wp14">
+  <w:p>
+    <w:pPr>
+      <w:pStyle w:val="Pieddepage"/>
+    </w:pPr>
+  </w:p>
+</w:ftr>
+</file>
+
+<file path=word/footnotes.xml><?xml version="1.0" encoding="utf-8"?>
+<w:footnotes xmlns:wpc="http://schemas.microsoft.com/office/word/2010/wordprocessingCanvas" xmlns:mc="http://schemas.openxmlformats.org/markup-compatibility/2006" xmlns:o="urn:schemas-microsoft-com:office:office" xmlns:r="http://schemas.openxmlformats.org/officeDocument/2006/relationships" xmlns:m="http://schemas.openxmlformats.org/officeDocument/2006/math" xmlns:v="urn:schemas-microsoft-com:vml" xmlns:wp14="http://schemas.microsoft.com/office/word/2010/wordprocessingDrawing" xmlns:wp="http://schemas.openxmlformats.org/drawingml/2006/wordprocessingDrawing" xmlns:w10="urn:schemas-microsoft-com:office:word" xmlns:w="http://schemas.openxmlformats.org/wordprocessingml/2006/main" xmlns:w14="http://schemas.microsoft.com/office/word/2010/wordml" xmlns:wpg="http://schemas.microsoft.com/office/word/2010/wordprocessingGroup" xmlns:wpi="http://schemas.microsoft.com/office/word/2010/wordprocessingInk" xmlns:wne="http://schemas.microsoft.com/office/word/2006/wordml" xmlns:wps="http://schemas.microsoft.com/office/word/2010/wordprocessingShape" mc:Ignorable="w14 wp14">
+  <w:footnote w:type="separator" w:id="-1">
+    <w:p>
+      <w:pPr>
+        <w:spacing w:after="0" w:line="240" w:lineRule="auto"/>
+      </w:pPr>
+      <w:r>
+        <w:separator/>
+      </w:r>
+    </w:p>
+  </w:footnote>
+  <w:footnote w:type="continuationSeparator" w:id="0">
+    <w:p>
+      <w:pPr>
+        <w:spacing w:after="0" w:line="240" w:lineRule="auto"/>
+      </w:pPr>
+      <w:r>
+        <w:continuationSeparator/>
+      </w:r>
+    </w:p>
+  </w:footnote>
+</w:footnotes>
+</file>
+
+<file path=word/header1.xml><?xml version="1.0" encoding="utf-8"?>
+<w:hdr xmlns:wpc="http://schemas.microsoft.com/office/word/2010/wordprocessingCanvas" xmlns:mc="http://schemas.openxmlformats.org/markup-compatibility/2006" xmlns:o="urn:schemas-microsoft-com:office:office" xmlns:r="http://schemas.openxmlformats.org/officeDocument/2006/relationships" xmlns:m="http://schemas.openxmlformats.org/officeDocument/2006/math" xmlns:v="urn:schemas-microsoft-com:vml" xmlns:wp14="http://schemas.microsoft.com/office/word/2010/wordprocessingDrawing" xmlns:wp="http://schemas.openxmlformats.org/drawingml/2006/wordprocessingDrawing" xmlns:w10="urn:schemas-microsoft-com:office:word" xmlns:w="http://schemas.openxmlformats.org/wordprocessingml/2006/main" xmlns:w14="http://schemas.microsoft.com/office/word/2010/wordml" xmlns:wpg="http://schemas.microsoft.com/office/word/2010/wordprocessingGroup" xmlns:wpi="http://schemas.microsoft.com/office/word/2010/wordprocessingInk" xmlns:wne="http://schemas.microsoft.com/office/word/2006/wordml" xmlns:wps="http://schemas.microsoft.com/office/word/2010/wordprocessingShape" mc:Ignorable="w14 wp14">
+  <w:p>
+    <w:pPr>
+      <w:pStyle w:val="En-tte"/>
+    </w:pPr>
+  </w:p>
+</w:hdr>
+</file>
+
+<file path=word/header2.xml><?xml version="1.0" encoding="utf-8"?>
+<w:hdr xmlns:wpc="http://schemas.microsoft.com/office/word/2010/wordprocessingCanvas" xmlns:mc="http://schemas.openxmlformats.org/markup-compatibility/2006" xmlns:o="urn:schemas-microsoft-com:office:office" xmlns:r="http://schemas.openxmlformats.org/officeDocument/2006/relationships" xmlns:m="http://schemas.openxmlformats.org/officeDocument/2006/math" xmlns:v="urn:schemas-microsoft-com:vml" xmlns:wp14="http://schemas.microsoft.com/office/word/2010/wordprocessingDrawing" xmlns:wp="http://schemas.openxmlformats.org/drawingml/2006/wordprocessingDrawing" xmlns:w10="urn:schemas-microsoft-com:office:word" xmlns:w="http://schemas.openxmlformats.org/wordprocessingml/2006/main" xmlns:w14="http://schemas.microsoft.com/office/word/2010/wordml" xmlns:wpg="http://schemas.microsoft.com/office/word/2010/wordprocessingGroup" xmlns:wpi="http://schemas.microsoft.com/office/word/2010/wordprocessingInk" xmlns:wne="http://schemas.microsoft.com/office/word/2006/wordml" xmlns:wps="http://schemas.microsoft.com/office/word/2010/wordprocessingShape" mc:Ignorable="w14 wp14">
+  <w:p>
+    <w:pPr>
+      <w:pStyle w:val="En-tte"/>
+      <w:tabs>
+        <w:tab w:val="clear" w:pos="4536"/>
+        <w:tab w:val="center" w:pos="3969"/>
+      </w:tabs>
+    </w:pPr>
+    <w:r>
+      <w:t>Qualité du logiciel</w:t>
+    </w:r>
+    <w:r>
+      <w:tab/>
+    </w:r>
+    <w:proofErr w:type="spellStart"/>
+    <w:r>
+      <w:t>AllUNeedIsMoney</w:t>
+    </w:r>
+    <w:proofErr w:type="spellEnd"/>
+    <w:r>
+      <w:tab/>
+      <w:t xml:space="preserve">Lucien Moor, Léa </w:t>
+    </w:r>
+    <w:proofErr w:type="spellStart"/>
+    <w:r>
+      <w:t>von</w:t>
+    </w:r>
+    <w:proofErr w:type="spellEnd"/>
+    <w:r>
+      <w:t xml:space="preserve"> Muralt, Joé Bütikofer</w:t>
+    </w:r>
+  </w:p>
+</w:hdr>
+</file>
+
+<file path=word/header3.xml><?xml version="1.0" encoding="utf-8"?>
+<w:hdr xmlns:wpc="http://schemas.microsoft.com/office/word/2010/wordprocessingCanvas" xmlns:mc="http://schemas.openxmlformats.org/markup-compatibility/2006" xmlns:o="urn:schemas-microsoft-com:office:office" xmlns:r="http://schemas.openxmlformats.org/officeDocument/2006/relationships" xmlns:m="http://schemas.openxmlformats.org/officeDocument/2006/math" xmlns:v="urn:schemas-microsoft-com:vml" xmlns:wp14="http://schemas.microsoft.com/office/word/2010/wordprocessingDrawing" xmlns:wp="http://schemas.openxmlformats.org/drawingml/2006/wordprocessingDrawing" xmlns:w10="urn:schemas-microsoft-com:office:word" xmlns:w="http://schemas.openxmlformats.org/wordprocessingml/2006/main" xmlns:w14="http://schemas.microsoft.com/office/word/2010/wordml" xmlns:wpg="http://schemas.microsoft.com/office/word/2010/wordprocessingGroup" xmlns:wpi="http://schemas.microsoft.com/office/word/2010/wordprocessingInk" xmlns:wne="http://schemas.microsoft.com/office/word/2006/wordml" xmlns:wps="http://schemas.microsoft.com/office/word/2010/wordprocessingShape" mc:Ignorable="w14 wp14">
+  <w:p>
+    <w:pPr>
+      <w:pStyle w:val="En-tte"/>
+    </w:pPr>
+  </w:p>
+</w:hdr>
+</file>
+
+<file path=word/numbering.xml><?xml version="1.0" encoding="utf-8"?>
+<w:numbering xmlns:wpc="http://schemas.microsoft.com/office/word/2010/wordprocessingCanvas" xmlns:mc="http://schemas.openxmlformats.org/markup-compatibility/2006" xmlns:o="urn:schemas-microsoft-com:office:office" xmlns:r="http://schemas.openxmlformats.org/officeDocument/2006/relationships" xmlns:m="http://schemas.openxmlformats.org/officeDocument/2006/math" xmlns:v="urn:schemas-microsoft-com:vml" xmlns:wp14="http://schemas.microsoft.com/office/word/2010/wordprocessingDrawing" xmlns:wp="http://schemas.openxmlformats.org/drawingml/2006/wordprocessingDrawing" xmlns:w10="urn:schemas-microsoft-com:office:word" xmlns:w="http://schemas.openxmlformats.org/wordprocessingml/2006/main" xmlns:w14="http://schemas.microsoft.com/office/word/2010/wordml" xmlns:wpg="http://schemas.microsoft.com/office/word/2010/wordprocessingGroup" xmlns:wpi="http://schemas.microsoft.com/office/word/2010/wordprocessingInk" xmlns:wne="http://schemas.microsoft.com/office/word/2006/wordml" xmlns:wps="http://schemas.microsoft.com/office/word/2010/wordprocessingShape" mc:Ignorable="w14 wp14">
+  <w:abstractNum w:abstractNumId="0">
+    <w:nsid w:val="38C3567A"/>
+    <w:multiLevelType w:val="hybridMultilevel"/>
+    <w:tmpl w:val="74007EBC"/>
+    <w:lvl w:ilvl="0" w:tplc="B99E9C74">
+      <w:start w:val="8"/>
+      <w:numFmt w:val="bullet"/>
+      <w:lvlText w:val="-"/>
+      <w:lvlJc w:val="left"/>
+      <w:pPr>
+        <w:ind w:left="720" w:hanging="360"/>
+      </w:pPr>
+      <w:rPr>
+        <w:rFonts w:ascii="Calibri" w:eastAsiaTheme="minorHAnsi" w:hAnsi="Calibri" w:cstheme="minorBidi" w:hint="default"/>
+      </w:rPr>
+    </w:lvl>
+    <w:lvl w:ilvl="1" w:tplc="100C0003" w:tentative="1">
+      <w:start w:val="1"/>
+      <w:numFmt w:val="bullet"/>
+      <w:lvlText w:val="o"/>
+      <w:lvlJc w:val="left"/>
+      <w:pPr>
+        <w:ind w:left="1440" w:hanging="360"/>
+      </w:pPr>
+      <w:rPr>
+        <w:rFonts w:ascii="Courier New" w:hAnsi="Courier New" w:cs="Courier New" w:hint="default"/>
+      </w:rPr>
+    </w:lvl>
+    <w:lvl w:ilvl="2" w:tplc="100C0005" w:tentative="1">
+      <w:start w:val="1"/>
+      <w:numFmt w:val="bullet"/>
+      <w:lvlText w:val=""/>
+      <w:lvlJc w:val="left"/>
+      <w:pPr>
+        <w:ind w:left="2160" w:hanging="360"/>
+      </w:pPr>
+      <w:rPr>
+        <w:rFonts w:ascii="Wingdings" w:hAnsi="Wingdings" w:hint="default"/>
+      </w:rPr>
+    </w:lvl>
+    <w:lvl w:ilvl="3" w:tplc="100C0001" w:tentative="1">
+      <w:start w:val="1"/>
+      <w:numFmt w:val="bullet"/>
+      <w:lvlText w:val=""/>
+      <w:lvlJc w:val="left"/>
+      <w:pPr>
+        <w:ind w:left="2880" w:hanging="360"/>
+      </w:pPr>
+      <w:rPr>
+        <w:rFonts w:ascii="Symbol" w:hAnsi="Symbol" w:hint="default"/>
+      </w:rPr>
+    </w:lvl>
+    <w:lvl w:ilvl="4" w:tplc="100C0003" w:tentative="1">
+      <w:start w:val="1"/>
+      <w:numFmt w:val="bullet"/>
+      <w:lvlText w:val="o"/>
+      <w:lvlJc w:val="left"/>
+      <w:pPr>
+        <w:ind w:left="3600" w:hanging="360"/>
+      </w:pPr>
+      <w:rPr>
+        <w:rFonts w:ascii="Courier New" w:hAnsi="Courier New" w:cs="Courier New" w:hint="default"/>
+      </w:rPr>
+    </w:lvl>
+    <w:lvl w:ilvl="5" w:tplc="100C0005" w:tentative="1">
+      <w:start w:val="1"/>
+      <w:numFmt w:val="bullet"/>
+      <w:lvlText w:val=""/>
+      <w:lvlJc w:val="left"/>
+      <w:pPr>
+        <w:ind w:left="4320" w:hanging="360"/>
+      </w:pPr>
+      <w:rPr>
+        <w:rFonts w:ascii="Wingdings" w:hAnsi="Wingdings" w:hint="default"/>
+      </w:rPr>
+    </w:lvl>
+    <w:lvl w:ilvl="6" w:tplc="100C0001" w:tentative="1">
+      <w:start w:val="1"/>
+      <w:numFmt w:val="bullet"/>
+      <w:lvlText w:val=""/>
+      <w:lvlJc w:val="left"/>
+      <w:pPr>
+        <w:ind w:left="5040" w:hanging="360"/>
+      </w:pPr>
+      <w:rPr>
+        <w:rFonts w:ascii="Symbol" w:hAnsi="Symbol" w:hint="default"/>
+      </w:rPr>
+    </w:lvl>
+    <w:lvl w:ilvl="7" w:tplc="100C0003" w:tentative="1">
+      <w:start w:val="1"/>
+      <w:numFmt w:val="bullet"/>
+      <w:lvlText w:val="o"/>
+      <w:lvlJc w:val="left"/>
+      <w:pPr>
+        <w:ind w:left="5760" w:hanging="360"/>
+      </w:pPr>
+      <w:rPr>
+        <w:rFonts w:ascii="Courier New" w:hAnsi="Courier New" w:cs="Courier New" w:hint="default"/>
+      </w:rPr>
+    </w:lvl>
+    <w:lvl w:ilvl="8" w:tplc="100C0005" w:tentative="1">
+      <w:start w:val="1"/>
+      <w:numFmt w:val="bullet"/>
+      <w:lvlText w:val=""/>
+      <w:lvlJc w:val="left"/>
+      <w:pPr>
+        <w:ind w:left="6480" w:hanging="360"/>
+      </w:pPr>
+      <w:rPr>
+        <w:rFonts w:ascii="Wingdings" w:hAnsi="Wingdings" w:hint="default"/>
+      </w:rPr>
+    </w:lvl>
+  </w:abstractNum>
+  <w:num w:numId="1">
+    <w:abstractNumId w:val="0"/>
+  </w:num>
+</w:numbering>
 </file>
 
 <file path=word/styles.xml><?xml version="1.0" encoding="utf-8"?>
@@ -2301,9 +4633,9 @@
     <w:lsdException w:name="heading 7" w:uiPriority="9" w:qFormat="1"/>
     <w:lsdException w:name="heading 8" w:uiPriority="9" w:qFormat="1"/>
     <w:lsdException w:name="heading 9" w:uiPriority="9" w:qFormat="1"/>
-    <w:lsdException w:name="toc 1" w:uiPriority="39"/>
-    <w:lsdException w:name="toc 2" w:uiPriority="39"/>
-    <w:lsdException w:name="toc 3" w:uiPriority="39"/>
+    <w:lsdException w:name="toc 1" w:uiPriority="39" w:qFormat="1"/>
+    <w:lsdException w:name="toc 2" w:uiPriority="39" w:qFormat="1"/>
+    <w:lsdException w:name="toc 3" w:uiPriority="39" w:qFormat="1"/>
     <w:lsdException w:name="toc 4" w:uiPriority="39"/>
     <w:lsdException w:name="toc 5" w:uiPriority="39"/>
     <w:lsdException w:name="toc 6" w:uiPriority="39"/>
@@ -2630,6 +4962,159 @@
       </w:tblBorders>
     </w:tblPr>
   </w:style>
+  <w:style w:type="paragraph" w:styleId="Paragraphedeliste">
+    <w:name w:val="List Paragraph"/>
+    <w:basedOn w:val="Normal"/>
+    <w:uiPriority w:val="34"/>
+    <w:qFormat/>
+    <w:rsid w:val="00A52ED8"/>
+    <w:pPr>
+      <w:ind w:left="720"/>
+      <w:contextualSpacing/>
+    </w:pPr>
+  </w:style>
+  <w:style w:type="paragraph" w:styleId="En-tte">
+    <w:name w:val="header"/>
+    <w:basedOn w:val="Normal"/>
+    <w:link w:val="En-tteCar"/>
+    <w:uiPriority w:val="99"/>
+    <w:unhideWhenUsed/>
+    <w:rsid w:val="00A10681"/>
+    <w:pPr>
+      <w:tabs>
+        <w:tab w:val="center" w:pos="4536"/>
+        <w:tab w:val="right" w:pos="9072"/>
+      </w:tabs>
+      <w:spacing w:after="0" w:line="240" w:lineRule="auto"/>
+    </w:pPr>
+  </w:style>
+  <w:style w:type="character" w:customStyle="1" w:styleId="En-tteCar">
+    <w:name w:val="En-tête Car"/>
+    <w:basedOn w:val="Policepardfaut"/>
+    <w:link w:val="En-tte"/>
+    <w:uiPriority w:val="99"/>
+    <w:rsid w:val="00A10681"/>
+  </w:style>
+  <w:style w:type="paragraph" w:styleId="Pieddepage">
+    <w:name w:val="footer"/>
+    <w:basedOn w:val="Normal"/>
+    <w:link w:val="PieddepageCar"/>
+    <w:uiPriority w:val="99"/>
+    <w:unhideWhenUsed/>
+    <w:rsid w:val="00A10681"/>
+    <w:pPr>
+      <w:tabs>
+        <w:tab w:val="center" w:pos="4536"/>
+        <w:tab w:val="right" w:pos="9072"/>
+      </w:tabs>
+      <w:spacing w:after="0" w:line="240" w:lineRule="auto"/>
+    </w:pPr>
+  </w:style>
+  <w:style w:type="character" w:customStyle="1" w:styleId="PieddepageCar">
+    <w:name w:val="Pied de page Car"/>
+    <w:basedOn w:val="Policepardfaut"/>
+    <w:link w:val="Pieddepage"/>
+    <w:uiPriority w:val="99"/>
+    <w:rsid w:val="00A10681"/>
+  </w:style>
+  <w:style w:type="paragraph" w:styleId="En-ttedetabledesmatires">
+    <w:name w:val="TOC Heading"/>
+    <w:basedOn w:val="Titre1"/>
+    <w:next w:val="Normal"/>
+    <w:uiPriority w:val="39"/>
+    <w:semiHidden/>
+    <w:unhideWhenUsed/>
+    <w:qFormat/>
+    <w:rsid w:val="00E926A9"/>
+    <w:pPr>
+      <w:outlineLvl w:val="9"/>
+    </w:pPr>
+    <w:rPr>
+      <w:lang w:eastAsia="fr-CH"/>
+    </w:rPr>
+  </w:style>
+  <w:style w:type="paragraph" w:styleId="TM1">
+    <w:name w:val="toc 1"/>
+    <w:basedOn w:val="Normal"/>
+    <w:next w:val="Normal"/>
+    <w:autoRedefine/>
+    <w:uiPriority w:val="39"/>
+    <w:unhideWhenUsed/>
+    <w:qFormat/>
+    <w:rsid w:val="00E926A9"/>
+    <w:pPr>
+      <w:spacing w:after="100"/>
+    </w:pPr>
+  </w:style>
+  <w:style w:type="paragraph" w:styleId="TM2">
+    <w:name w:val="toc 2"/>
+    <w:basedOn w:val="Normal"/>
+    <w:next w:val="Normal"/>
+    <w:autoRedefine/>
+    <w:uiPriority w:val="39"/>
+    <w:unhideWhenUsed/>
+    <w:qFormat/>
+    <w:rsid w:val="00E926A9"/>
+    <w:pPr>
+      <w:spacing w:after="100"/>
+      <w:ind w:left="220"/>
+    </w:pPr>
+  </w:style>
+  <w:style w:type="paragraph" w:styleId="TM3">
+    <w:name w:val="toc 3"/>
+    <w:basedOn w:val="Normal"/>
+    <w:next w:val="Normal"/>
+    <w:autoRedefine/>
+    <w:uiPriority w:val="39"/>
+    <w:unhideWhenUsed/>
+    <w:qFormat/>
+    <w:rsid w:val="00E926A9"/>
+    <w:pPr>
+      <w:spacing w:after="100"/>
+      <w:ind w:left="440"/>
+    </w:pPr>
+  </w:style>
+  <w:style w:type="character" w:styleId="Lienhypertexte">
+    <w:name w:val="Hyperlink"/>
+    <w:basedOn w:val="Policepardfaut"/>
+    <w:uiPriority w:val="99"/>
+    <w:unhideWhenUsed/>
+    <w:rsid w:val="00E926A9"/>
+    <w:rPr>
+      <w:color w:val="0000FF" w:themeColor="hyperlink"/>
+      <w:u w:val="single"/>
+    </w:rPr>
+  </w:style>
+  <w:style w:type="paragraph" w:styleId="Textedebulles">
+    <w:name w:val="Balloon Text"/>
+    <w:basedOn w:val="Normal"/>
+    <w:link w:val="TextedebullesCar"/>
+    <w:uiPriority w:val="99"/>
+    <w:semiHidden/>
+    <w:unhideWhenUsed/>
+    <w:rsid w:val="00E926A9"/>
+    <w:pPr>
+      <w:spacing w:after="0" w:line="240" w:lineRule="auto"/>
+    </w:pPr>
+    <w:rPr>
+      <w:rFonts w:ascii="Tahoma" w:hAnsi="Tahoma" w:cs="Tahoma"/>
+      <w:sz w:val="16"/>
+      <w:szCs w:val="16"/>
+    </w:rPr>
+  </w:style>
+  <w:style w:type="character" w:customStyle="1" w:styleId="TextedebullesCar">
+    <w:name w:val="Texte de bulles Car"/>
+    <w:basedOn w:val="Policepardfaut"/>
+    <w:link w:val="Textedebulles"/>
+    <w:uiPriority w:val="99"/>
+    <w:semiHidden/>
+    <w:rsid w:val="00E926A9"/>
+    <w:rPr>
+      <w:rFonts w:ascii="Tahoma" w:hAnsi="Tahoma" w:cs="Tahoma"/>
+      <w:sz w:val="16"/>
+      <w:szCs w:val="16"/>
+    </w:rPr>
+  </w:style>
 </w:styles>
 </file>
 
@@ -2661,9 +5146,9 @@
     <w:lsdException w:name="heading 7" w:uiPriority="9" w:qFormat="1"/>
     <w:lsdException w:name="heading 8" w:uiPriority="9" w:qFormat="1"/>
     <w:lsdException w:name="heading 9" w:uiPriority="9" w:qFormat="1"/>
-    <w:lsdException w:name="toc 1" w:uiPriority="39"/>
-    <w:lsdException w:name="toc 2" w:uiPriority="39"/>
-    <w:lsdException w:name="toc 3" w:uiPriority="39"/>
+    <w:lsdException w:name="toc 1" w:uiPriority="39" w:qFormat="1"/>
+    <w:lsdException w:name="toc 2" w:uiPriority="39" w:qFormat="1"/>
+    <w:lsdException w:name="toc 3" w:uiPriority="39" w:qFormat="1"/>
     <w:lsdException w:name="toc 4" w:uiPriority="39"/>
     <w:lsdException w:name="toc 5" w:uiPriority="39"/>
     <w:lsdException w:name="toc 6" w:uiPriority="39"/>
@@ -2990,6 +5475,159 @@
       </w:tblBorders>
     </w:tblPr>
   </w:style>
+  <w:style w:type="paragraph" w:styleId="Paragraphedeliste">
+    <w:name w:val="List Paragraph"/>
+    <w:basedOn w:val="Normal"/>
+    <w:uiPriority w:val="34"/>
+    <w:qFormat/>
+    <w:rsid w:val="00A52ED8"/>
+    <w:pPr>
+      <w:ind w:left="720"/>
+      <w:contextualSpacing/>
+    </w:pPr>
+  </w:style>
+  <w:style w:type="paragraph" w:styleId="En-tte">
+    <w:name w:val="header"/>
+    <w:basedOn w:val="Normal"/>
+    <w:link w:val="En-tteCar"/>
+    <w:uiPriority w:val="99"/>
+    <w:unhideWhenUsed/>
+    <w:rsid w:val="00A10681"/>
+    <w:pPr>
+      <w:tabs>
+        <w:tab w:val="center" w:pos="4536"/>
+        <w:tab w:val="right" w:pos="9072"/>
+      </w:tabs>
+      <w:spacing w:after="0" w:line="240" w:lineRule="auto"/>
+    </w:pPr>
+  </w:style>
+  <w:style w:type="character" w:customStyle="1" w:styleId="En-tteCar">
+    <w:name w:val="En-tête Car"/>
+    <w:basedOn w:val="Policepardfaut"/>
+    <w:link w:val="En-tte"/>
+    <w:uiPriority w:val="99"/>
+    <w:rsid w:val="00A10681"/>
+  </w:style>
+  <w:style w:type="paragraph" w:styleId="Pieddepage">
+    <w:name w:val="footer"/>
+    <w:basedOn w:val="Normal"/>
+    <w:link w:val="PieddepageCar"/>
+    <w:uiPriority w:val="99"/>
+    <w:unhideWhenUsed/>
+    <w:rsid w:val="00A10681"/>
+    <w:pPr>
+      <w:tabs>
+        <w:tab w:val="center" w:pos="4536"/>
+        <w:tab w:val="right" w:pos="9072"/>
+      </w:tabs>
+      <w:spacing w:after="0" w:line="240" w:lineRule="auto"/>
+    </w:pPr>
+  </w:style>
+  <w:style w:type="character" w:customStyle="1" w:styleId="PieddepageCar">
+    <w:name w:val="Pied de page Car"/>
+    <w:basedOn w:val="Policepardfaut"/>
+    <w:link w:val="Pieddepage"/>
+    <w:uiPriority w:val="99"/>
+    <w:rsid w:val="00A10681"/>
+  </w:style>
+  <w:style w:type="paragraph" w:styleId="En-ttedetabledesmatires">
+    <w:name w:val="TOC Heading"/>
+    <w:basedOn w:val="Titre1"/>
+    <w:next w:val="Normal"/>
+    <w:uiPriority w:val="39"/>
+    <w:semiHidden/>
+    <w:unhideWhenUsed/>
+    <w:qFormat/>
+    <w:rsid w:val="00E926A9"/>
+    <w:pPr>
+      <w:outlineLvl w:val="9"/>
+    </w:pPr>
+    <w:rPr>
+      <w:lang w:eastAsia="fr-CH"/>
+    </w:rPr>
+  </w:style>
+  <w:style w:type="paragraph" w:styleId="TM1">
+    <w:name w:val="toc 1"/>
+    <w:basedOn w:val="Normal"/>
+    <w:next w:val="Normal"/>
+    <w:autoRedefine/>
+    <w:uiPriority w:val="39"/>
+    <w:unhideWhenUsed/>
+    <w:qFormat/>
+    <w:rsid w:val="00E926A9"/>
+    <w:pPr>
+      <w:spacing w:after="100"/>
+    </w:pPr>
+  </w:style>
+  <w:style w:type="paragraph" w:styleId="TM2">
+    <w:name w:val="toc 2"/>
+    <w:basedOn w:val="Normal"/>
+    <w:next w:val="Normal"/>
+    <w:autoRedefine/>
+    <w:uiPriority w:val="39"/>
+    <w:unhideWhenUsed/>
+    <w:qFormat/>
+    <w:rsid w:val="00E926A9"/>
+    <w:pPr>
+      <w:spacing w:after="100"/>
+      <w:ind w:left="220"/>
+    </w:pPr>
+  </w:style>
+  <w:style w:type="paragraph" w:styleId="TM3">
+    <w:name w:val="toc 3"/>
+    <w:basedOn w:val="Normal"/>
+    <w:next w:val="Normal"/>
+    <w:autoRedefine/>
+    <w:uiPriority w:val="39"/>
+    <w:unhideWhenUsed/>
+    <w:qFormat/>
+    <w:rsid w:val="00E926A9"/>
+    <w:pPr>
+      <w:spacing w:after="100"/>
+      <w:ind w:left="440"/>
+    </w:pPr>
+  </w:style>
+  <w:style w:type="character" w:styleId="Lienhypertexte">
+    <w:name w:val="Hyperlink"/>
+    <w:basedOn w:val="Policepardfaut"/>
+    <w:uiPriority w:val="99"/>
+    <w:unhideWhenUsed/>
+    <w:rsid w:val="00E926A9"/>
+    <w:rPr>
+      <w:color w:val="0000FF" w:themeColor="hyperlink"/>
+      <w:u w:val="single"/>
+    </w:rPr>
+  </w:style>
+  <w:style w:type="paragraph" w:styleId="Textedebulles">
+    <w:name w:val="Balloon Text"/>
+    <w:basedOn w:val="Normal"/>
+    <w:link w:val="TextedebullesCar"/>
+    <w:uiPriority w:val="99"/>
+    <w:semiHidden/>
+    <w:unhideWhenUsed/>
+    <w:rsid w:val="00E926A9"/>
+    <w:pPr>
+      <w:spacing w:after="0" w:line="240" w:lineRule="auto"/>
+    </w:pPr>
+    <w:rPr>
+      <w:rFonts w:ascii="Tahoma" w:hAnsi="Tahoma" w:cs="Tahoma"/>
+      <w:sz w:val="16"/>
+      <w:szCs w:val="16"/>
+    </w:rPr>
+  </w:style>
+  <w:style w:type="character" w:customStyle="1" w:styleId="TextedebullesCar">
+    <w:name w:val="Texte de bulles Car"/>
+    <w:basedOn w:val="Policepardfaut"/>
+    <w:link w:val="Textedebulles"/>
+    <w:uiPriority w:val="99"/>
+    <w:semiHidden/>
+    <w:rsid w:val="00E926A9"/>
+    <w:rPr>
+      <w:rFonts w:ascii="Tahoma" w:hAnsi="Tahoma" w:cs="Tahoma"/>
+      <w:sz w:val="16"/>
+      <w:szCs w:val="16"/>
+    </w:rPr>
+  </w:style>
 </w:styles>
 </file>
 
@@ -3283,7 +5921,7 @@
 </file>
 
 <file path=customXml/itemProps1.xml><?xml version="1.0" encoding="utf-8"?>
-<ds:datastoreItem xmlns:ds="http://schemas.openxmlformats.org/officeDocument/2006/customXml" ds:itemID="{92BC4113-3B71-4C70-BBAA-9F030116E4A2}">
+<ds:datastoreItem xmlns:ds="http://schemas.openxmlformats.org/officeDocument/2006/customXml" ds:itemID="{533AA862-E9CA-470E-ABFB-59E22EC358B6}">
   <ds:schemaRefs>
     <ds:schemaRef ds:uri="http://schemas.openxmlformats.org/officeDocument/2006/bibliography"/>
   </ds:schemaRefs>

</xml_diff>